<commit_message>
Meeting minutes/work assignments/GIT instructions
</commit_message>
<xml_diff>
--- a/GeneralBrainstorming/Current Ideas.docx
+++ b/GeneralBrainstorming/Current Ideas.docx
@@ -40,6 +40,484 @@
     <w:p>
       <w:pPr>
         <w:rPr>
+          <w:b/>
+          <w:sz w:val="24"/>
+          <w:szCs w:val="24"/>
+        </w:rPr>
+      </w:pPr>
+      <w:r>
+        <w:rPr>
+          <w:b/>
+          <w:sz w:val="24"/>
+          <w:szCs w:val="24"/>
+        </w:rPr>
+        <w:t>Joint Ideas</w:t>
+      </w:r>
+    </w:p>
+    <w:p>
+      <w:pPr>
+        <w:pStyle w:val="ListParagraph"/>
+        <w:numPr>
+          <w:ilvl w:val="0"/>
+          <w:numId w:val="10"/>
+        </w:numPr>
+        <w:rPr>
+          <w:sz w:val="24"/>
+          <w:szCs w:val="24"/>
+        </w:rPr>
+      </w:pPr>
+      <w:r>
+        <w:rPr>
+          <w:sz w:val="24"/>
+          <w:szCs w:val="24"/>
+        </w:rPr>
+        <w:t>Ways to move joints:</w:t>
+      </w:r>
+    </w:p>
+    <w:p>
+      <w:pPr>
+        <w:pStyle w:val="ListParagraph"/>
+        <w:numPr>
+          <w:ilvl w:val="1"/>
+          <w:numId w:val="10"/>
+        </w:numPr>
+        <w:rPr>
+          <w:sz w:val="24"/>
+          <w:szCs w:val="24"/>
+        </w:rPr>
+      </w:pPr>
+      <w:r>
+        <w:rPr>
+          <w:sz w:val="24"/>
+          <w:szCs w:val="24"/>
+        </w:rPr>
+        <w:t>Pneumatics</w:t>
+      </w:r>
+    </w:p>
+    <w:p>
+      <w:pPr>
+        <w:pStyle w:val="ListParagraph"/>
+        <w:numPr>
+          <w:ilvl w:val="2"/>
+          <w:numId w:val="10"/>
+        </w:numPr>
+        <w:rPr>
+          <w:sz w:val="24"/>
+          <w:szCs w:val="24"/>
+        </w:rPr>
+      </w:pPr>
+      <w:r>
+        <w:rPr>
+          <w:sz w:val="24"/>
+          <w:szCs w:val="24"/>
+        </w:rPr>
+        <w:t>Pros: will already have pneumatic components (due to granular jamming)</w:t>
+      </w:r>
+    </w:p>
+    <w:p>
+      <w:pPr>
+        <w:pStyle w:val="ListParagraph"/>
+        <w:numPr>
+          <w:ilvl w:val="2"/>
+          <w:numId w:val="10"/>
+        </w:numPr>
+        <w:rPr>
+          <w:sz w:val="24"/>
+          <w:szCs w:val="24"/>
+        </w:rPr>
+      </w:pPr>
+      <w:r>
+        <w:rPr>
+          <w:sz w:val="24"/>
+          <w:szCs w:val="24"/>
+        </w:rPr>
+        <w:t>Cons: sudden and loud, bad range of motion, hard to control</w:t>
+      </w:r>
+    </w:p>
+    <w:p>
+      <w:pPr>
+        <w:pStyle w:val="ListParagraph"/>
+        <w:numPr>
+          <w:ilvl w:val="1"/>
+          <w:numId w:val="10"/>
+        </w:numPr>
+        <w:rPr>
+          <w:sz w:val="24"/>
+          <w:szCs w:val="24"/>
+        </w:rPr>
+      </w:pPr>
+      <w:r>
+        <w:rPr>
+          <w:sz w:val="24"/>
+          <w:szCs w:val="24"/>
+        </w:rPr>
+        <w:t>Motors</w:t>
+      </w:r>
+      <w:r>
+        <w:rPr>
+          <w:sz w:val="24"/>
+          <w:szCs w:val="24"/>
+        </w:rPr>
+        <w:t xml:space="preserve"> (one per joint)</w:t>
+      </w:r>
+    </w:p>
+    <w:p>
+      <w:pPr>
+        <w:pStyle w:val="ListParagraph"/>
+        <w:numPr>
+          <w:ilvl w:val="2"/>
+          <w:numId w:val="10"/>
+        </w:numPr>
+        <w:rPr>
+          <w:sz w:val="24"/>
+          <w:szCs w:val="24"/>
+        </w:rPr>
+      </w:pPr>
+      <w:r>
+        <w:rPr>
+          <w:sz w:val="24"/>
+          <w:szCs w:val="24"/>
+        </w:rPr>
+        <w:t>Pros: very precise control</w:t>
+      </w:r>
+    </w:p>
+    <w:p>
+      <w:pPr>
+        <w:pStyle w:val="ListParagraph"/>
+        <w:numPr>
+          <w:ilvl w:val="2"/>
+          <w:numId w:val="10"/>
+        </w:numPr>
+        <w:rPr>
+          <w:sz w:val="24"/>
+          <w:szCs w:val="24"/>
+        </w:rPr>
+      </w:pPr>
+      <w:r>
+        <w:rPr>
+          <w:sz w:val="24"/>
+          <w:szCs w:val="24"/>
+        </w:rPr>
+        <w:t>Cons: very complex to control, very bulky, very expensive (~15 motors/hand)</w:t>
+      </w:r>
+    </w:p>
+    <w:p>
+      <w:pPr>
+        <w:pStyle w:val="ListParagraph"/>
+        <w:numPr>
+          <w:ilvl w:val="1"/>
+          <w:numId w:val="10"/>
+        </w:numPr>
+        <w:rPr>
+          <w:b/>
+          <w:sz w:val="24"/>
+          <w:szCs w:val="24"/>
+        </w:rPr>
+      </w:pPr>
+      <w:r>
+        <w:rPr>
+          <w:b/>
+          <w:sz w:val="24"/>
+          <w:szCs w:val="24"/>
+        </w:rPr>
+        <w:t>Cables</w:t>
+      </w:r>
+      <w:r>
+        <w:rPr>
+          <w:b/>
+          <w:sz w:val="24"/>
+          <w:szCs w:val="24"/>
+        </w:rPr>
+        <w:t xml:space="preserve"> (selected method)</w:t>
+      </w:r>
+    </w:p>
+    <w:p>
+      <w:pPr>
+        <w:pStyle w:val="ListParagraph"/>
+        <w:numPr>
+          <w:ilvl w:val="2"/>
+          <w:numId w:val="10"/>
+        </w:numPr>
+        <w:rPr>
+          <w:sz w:val="24"/>
+          <w:szCs w:val="24"/>
+        </w:rPr>
+      </w:pPr>
+      <w:r>
+        <w:rPr>
+          <w:sz w:val="24"/>
+          <w:szCs w:val="24"/>
+        </w:rPr>
+        <w:t>Pros: Near-natural range of motion, fewer motors required/finger, simple control</w:t>
+      </w:r>
+    </w:p>
+    <w:p>
+      <w:pPr>
+        <w:pStyle w:val="ListParagraph"/>
+        <w:numPr>
+          <w:ilvl w:val="2"/>
+          <w:numId w:val="10"/>
+        </w:numPr>
+        <w:rPr>
+          <w:sz w:val="24"/>
+          <w:szCs w:val="24"/>
+        </w:rPr>
+      </w:pPr>
+      <w:r>
+        <w:rPr>
+          <w:sz w:val="24"/>
+          <w:szCs w:val="24"/>
+        </w:rPr>
+        <w:t>Cons: unable to move just one joint at a time (moves all 3 in tandem)</w:t>
+      </w:r>
+    </w:p>
+    <w:p>
+      <w:pPr>
+        <w:pStyle w:val="ListParagraph"/>
+        <w:numPr>
+          <w:ilvl w:val="1"/>
+          <w:numId w:val="10"/>
+        </w:numPr>
+        <w:rPr>
+          <w:sz w:val="24"/>
+          <w:szCs w:val="24"/>
+        </w:rPr>
+      </w:pPr>
+      <w:r>
+        <w:rPr>
+          <w:sz w:val="24"/>
+          <w:szCs w:val="24"/>
+        </w:rPr>
+        <w:t xml:space="preserve">Motors and </w:t>
+      </w:r>
+      <w:r>
+        <w:rPr>
+          <w:sz w:val="24"/>
+          <w:szCs w:val="24"/>
+        </w:rPr>
+        <w:t>Cables</w:t>
+      </w:r>
+      <w:r>
+        <w:rPr>
+          <w:sz w:val="24"/>
+          <w:szCs w:val="24"/>
+        </w:rPr>
+        <w:t xml:space="preserve"> (motors at base of fingers)</w:t>
+      </w:r>
+      <w:r>
+        <w:rPr>
+          <w:sz w:val="24"/>
+          <w:szCs w:val="24"/>
+        </w:rPr>
+        <w:t>:</w:t>
+      </w:r>
+    </w:p>
+    <w:p>
+      <w:pPr>
+        <w:pStyle w:val="ListParagraph"/>
+        <w:numPr>
+          <w:ilvl w:val="2"/>
+          <w:numId w:val="10"/>
+        </w:numPr>
+        <w:rPr>
+          <w:sz w:val="24"/>
+          <w:szCs w:val="24"/>
+        </w:rPr>
+      </w:pPr>
+      <w:r>
+        <w:rPr>
+          <w:sz w:val="24"/>
+          <w:szCs w:val="24"/>
+        </w:rPr>
+        <w:t>Pros: allow for better range of motion than cables only</w:t>
+      </w:r>
+    </w:p>
+    <w:p>
+      <w:pPr>
+        <w:pStyle w:val="ListParagraph"/>
+        <w:numPr>
+          <w:ilvl w:val="2"/>
+          <w:numId w:val="10"/>
+        </w:numPr>
+        <w:rPr>
+          <w:sz w:val="24"/>
+          <w:szCs w:val="24"/>
+        </w:rPr>
+      </w:pPr>
+      <w:r>
+        <w:rPr>
+          <w:sz w:val="24"/>
+          <w:szCs w:val="24"/>
+        </w:rPr>
+        <w:t>Cons: bulky, complex, cables and motors may interfere with each other</w:t>
+      </w:r>
+    </w:p>
+    <w:p>
+      <w:pPr>
+        <w:pStyle w:val="ListParagraph"/>
+        <w:numPr>
+          <w:ilvl w:val="0"/>
+          <w:numId w:val="10"/>
+        </w:numPr>
+        <w:rPr>
+          <w:sz w:val="24"/>
+          <w:szCs w:val="24"/>
+        </w:rPr>
+      </w:pPr>
+      <w:r>
+        <w:rPr>
+          <w:sz w:val="24"/>
+          <w:szCs w:val="24"/>
+        </w:rPr>
+        <w:t>Gear teeth at joint interface</w:t>
+      </w:r>
+    </w:p>
+    <w:p>
+      <w:pPr>
+        <w:pStyle w:val="ListParagraph"/>
+        <w:numPr>
+          <w:ilvl w:val="1"/>
+          <w:numId w:val="10"/>
+        </w:numPr>
+        <w:rPr>
+          <w:sz w:val="24"/>
+          <w:szCs w:val="24"/>
+        </w:rPr>
+      </w:pPr>
+      <w:r>
+        <w:rPr>
+          <w:sz w:val="24"/>
+          <w:szCs w:val="24"/>
+        </w:rPr>
+        <w:t>Pros: can hold position</w:t>
+      </w:r>
+      <w:r>
+        <w:rPr>
+          <w:sz w:val="24"/>
+          <w:szCs w:val="24"/>
+        </w:rPr>
+        <w:t xml:space="preserve"> (to a degree)</w:t>
+      </w:r>
+    </w:p>
+    <w:p>
+      <w:pPr>
+        <w:pStyle w:val="ListParagraph"/>
+        <w:numPr>
+          <w:ilvl w:val="1"/>
+          <w:numId w:val="10"/>
+        </w:numPr>
+        <w:rPr>
+          <w:sz w:val="24"/>
+          <w:szCs w:val="24"/>
+        </w:rPr>
+      </w:pPr>
+      <w:r>
+        <w:rPr>
+          <w:sz w:val="24"/>
+          <w:szCs w:val="24"/>
+        </w:rPr>
+        <w:t xml:space="preserve">Cons: finite “steps” for motion, </w:t>
+      </w:r>
+      <w:r>
+        <w:rPr>
+          <w:sz w:val="24"/>
+          <w:szCs w:val="24"/>
+        </w:rPr>
+        <w:t>holding position is not a huge benefit</w:t>
+      </w:r>
+    </w:p>
+    <w:p>
+      <w:pPr>
+        <w:pStyle w:val="ListParagraph"/>
+        <w:numPr>
+          <w:ilvl w:val="0"/>
+          <w:numId w:val="10"/>
+        </w:numPr>
+        <w:rPr>
+          <w:sz w:val="24"/>
+          <w:szCs w:val="24"/>
+        </w:rPr>
+      </w:pPr>
+      <w:r>
+        <w:rPr>
+          <w:sz w:val="24"/>
+          <w:szCs w:val="24"/>
+        </w:rPr>
+        <w:t>External joint locks</w:t>
+      </w:r>
+    </w:p>
+    <w:p>
+      <w:pPr>
+        <w:pStyle w:val="ListParagraph"/>
+        <w:numPr>
+          <w:ilvl w:val="1"/>
+          <w:numId w:val="10"/>
+        </w:numPr>
+        <w:rPr>
+          <w:sz w:val="24"/>
+          <w:szCs w:val="24"/>
+        </w:rPr>
+      </w:pPr>
+      <w:r>
+        <w:rPr>
+          <w:sz w:val="24"/>
+          <w:szCs w:val="24"/>
+        </w:rPr>
+        <w:t>Pros: allows user to disable joints &amp; hold them in stable positions</w:t>
+      </w:r>
+    </w:p>
+    <w:p>
+      <w:pPr>
+        <w:pStyle w:val="ListParagraph"/>
+        <w:numPr>
+          <w:ilvl w:val="2"/>
+          <w:numId w:val="10"/>
+        </w:numPr>
+        <w:rPr>
+          <w:sz w:val="24"/>
+          <w:szCs w:val="24"/>
+        </w:rPr>
+      </w:pPr>
+      <w:r>
+        <w:rPr>
+          <w:sz w:val="24"/>
+          <w:szCs w:val="24"/>
+        </w:rPr>
+        <w:t xml:space="preserve">Necessary for typing, </w:t>
+      </w:r>
+      <w:proofErr w:type="spellStart"/>
+      <w:r>
+        <w:rPr>
+          <w:sz w:val="24"/>
+          <w:szCs w:val="24"/>
+        </w:rPr>
+        <w:t>etc</w:t>
+      </w:r>
+      <w:proofErr w:type="spellEnd"/>
+    </w:p>
+    <w:p>
+      <w:pPr>
+        <w:pStyle w:val="ListParagraph"/>
+        <w:numPr>
+          <w:ilvl w:val="1"/>
+          <w:numId w:val="10"/>
+        </w:numPr>
+        <w:rPr>
+          <w:sz w:val="24"/>
+          <w:szCs w:val="24"/>
+        </w:rPr>
+      </w:pPr>
+      <w:r>
+        <w:rPr>
+          <w:sz w:val="24"/>
+          <w:szCs w:val="24"/>
+        </w:rPr>
+        <w:t>Cons: Would require the user to snap them in/out (assumes use of the other hand)</w:t>
+      </w:r>
+    </w:p>
+    <w:p>
+      <w:pPr>
+        <w:rPr>
           <w:sz w:val="24"/>
           <w:szCs w:val="24"/>
         </w:rPr>
@@ -217,6 +695,7 @@
           <w:sz w:val="24"/>
           <w:szCs w:val="24"/>
         </w:rPr>
+        <w:lastRenderedPageBreak/>
         <w:t>One cable for 2 joints per finger (uses 10 motors)</w:t>
       </w:r>
     </w:p>
@@ -283,6 +762,8 @@
         </w:rPr>
         <w:t>Straightening out Hand:</w:t>
       </w:r>
+      <w:bookmarkStart w:id="0" w:name="_GoBack"/>
+      <w:bookmarkEnd w:id="0"/>
     </w:p>
     <w:p>
       <w:pPr>
@@ -301,7 +782,7 @@
           <w:sz w:val="24"/>
           <w:szCs w:val="24"/>
         </w:rPr>
-        <w:t>Dental rubber bands</w:t>
+        <w:t>Long rubber bands</w:t>
       </w:r>
     </w:p>
     <w:p>
@@ -341,7 +822,7 @@
           <w:sz w:val="24"/>
           <w:szCs w:val="24"/>
         </w:rPr>
-        <w:t>Cons: may be fragile</w:t>
+        <w:t>Cons: if one snaps that whole finger will be useless until it is replaced</w:t>
       </w:r>
     </w:p>
     <w:p>
@@ -361,7 +842,54 @@
           <w:sz w:val="24"/>
           <w:szCs w:val="24"/>
         </w:rPr>
-        <w:t>Flat springs</w:t>
+        <w:t>Dental rubber bands</w:t>
+      </w:r>
+    </w:p>
+    <w:p>
+      <w:pPr>
+        <w:pStyle w:val="ListParagraph"/>
+        <w:numPr>
+          <w:ilvl w:val="1"/>
+          <w:numId w:val="5"/>
+        </w:numPr>
+        <w:rPr>
+          <w:sz w:val="24"/>
+          <w:szCs w:val="24"/>
+        </w:rPr>
+      </w:pPr>
+      <w:r>
+        <w:rPr>
+          <w:sz w:val="24"/>
+          <w:szCs w:val="24"/>
+        </w:rPr>
+        <w:t>Pros: Cheap, proven</w:t>
+      </w:r>
+      <w:r>
+        <w:rPr>
+          <w:sz w:val="24"/>
+          <w:szCs w:val="24"/>
+        </w:rPr>
+        <w:t>, easily replaced</w:t>
+      </w:r>
+    </w:p>
+    <w:p>
+      <w:pPr>
+        <w:pStyle w:val="ListParagraph"/>
+        <w:numPr>
+          <w:ilvl w:val="1"/>
+          <w:numId w:val="5"/>
+        </w:numPr>
+        <w:rPr>
+          <w:sz w:val="24"/>
+          <w:szCs w:val="24"/>
+        </w:rPr>
+      </w:pPr>
+      <w:r>
+        <w:rPr>
+          <w:sz w:val="24"/>
+          <w:szCs w:val="24"/>
+        </w:rPr>
+        <w:t>Cons: may be fragile</w:t>
       </w:r>
     </w:p>
     <w:p>
@@ -381,7 +909,7 @@
           <w:sz w:val="24"/>
           <w:szCs w:val="24"/>
         </w:rPr>
-        <w:t>Another set of cables</w:t>
+        <w:t>Flat springs</w:t>
       </w:r>
     </w:p>
     <w:p>
@@ -401,7 +929,7 @@
           <w:sz w:val="24"/>
           <w:szCs w:val="24"/>
         </w:rPr>
-        <w:t>Pros: allows for hyperflexation, allows the hand to flop when relaxed, like the real thing</w:t>
+        <w:t>Pros: More robust than rubber bands</w:t>
       </w:r>
     </w:p>
     <w:p>
@@ -421,6 +949,82 @@
           <w:sz w:val="24"/>
           <w:szCs w:val="24"/>
         </w:rPr>
+        <w:t>Cons: May be hard to replace</w:t>
+      </w:r>
+    </w:p>
+    <w:p>
+      <w:pPr>
+        <w:pStyle w:val="ListParagraph"/>
+        <w:numPr>
+          <w:ilvl w:val="0"/>
+          <w:numId w:val="5"/>
+        </w:numPr>
+        <w:rPr>
+          <w:sz w:val="24"/>
+          <w:szCs w:val="24"/>
+        </w:rPr>
+      </w:pPr>
+      <w:r>
+        <w:rPr>
+          <w:sz w:val="24"/>
+          <w:szCs w:val="24"/>
+        </w:rPr>
+        <w:t>Another set of cables</w:t>
+      </w:r>
+    </w:p>
+    <w:p>
+      <w:pPr>
+        <w:pStyle w:val="ListParagraph"/>
+        <w:numPr>
+          <w:ilvl w:val="1"/>
+          <w:numId w:val="5"/>
+        </w:numPr>
+        <w:rPr>
+          <w:sz w:val="24"/>
+          <w:szCs w:val="24"/>
+        </w:rPr>
+      </w:pPr>
+      <w:r>
+        <w:rPr>
+          <w:sz w:val="24"/>
+          <w:szCs w:val="24"/>
+        </w:rPr>
+        <w:t xml:space="preserve">Pros: allows for </w:t>
+      </w:r>
+      <w:proofErr w:type="spellStart"/>
+      <w:r>
+        <w:rPr>
+          <w:sz w:val="24"/>
+          <w:szCs w:val="24"/>
+        </w:rPr>
+        <w:t>hyperflexation</w:t>
+      </w:r>
+      <w:proofErr w:type="spellEnd"/>
+      <w:r>
+        <w:rPr>
+          <w:sz w:val="24"/>
+          <w:szCs w:val="24"/>
+        </w:rPr>
+        <w:t>, allows the hand to flop when relaxed, like the real thing</w:t>
+      </w:r>
+    </w:p>
+    <w:p>
+      <w:pPr>
+        <w:pStyle w:val="ListParagraph"/>
+        <w:numPr>
+          <w:ilvl w:val="1"/>
+          <w:numId w:val="5"/>
+        </w:numPr>
+        <w:rPr>
+          <w:sz w:val="24"/>
+          <w:szCs w:val="24"/>
+        </w:rPr>
+      </w:pPr>
+      <w:r>
+        <w:rPr>
+          <w:sz w:val="24"/>
+          <w:szCs w:val="24"/>
+        </w:rPr>
         <w:t>Cons: requires a lot of motors</w:t>
       </w:r>
     </w:p>
@@ -449,17 +1053,30 @@
           <w:numId w:val="6"/>
         </w:numPr>
         <w:rPr>
-          <w:b/>
-          <w:sz w:val="24"/>
-          <w:szCs w:val="24"/>
-        </w:rPr>
-      </w:pPr>
-      <w:r>
-        <w:rPr>
-          <w:sz w:val="24"/>
-          <w:szCs w:val="24"/>
-        </w:rPr>
-        <w:t>Place bump sensor under granular jamming pad</w:t>
+          <w:sz w:val="24"/>
+          <w:szCs w:val="24"/>
+        </w:rPr>
+      </w:pPr>
+      <w:r>
+        <w:rPr>
+          <w:sz w:val="24"/>
+          <w:szCs w:val="24"/>
+        </w:rPr>
+        <w:t>Don’t sense grip, instead jus</w:t>
+      </w:r>
+      <w:r>
+        <w:rPr>
+          <w:sz w:val="24"/>
+          <w:szCs w:val="24"/>
+        </w:rPr>
+        <w:t>t have a button to run the vacuu</w:t>
+      </w:r>
+      <w:r>
+        <w:rPr>
+          <w:sz w:val="24"/>
+          <w:szCs w:val="24"/>
+        </w:rPr>
+        <w:t>m</w:t>
       </w:r>
     </w:p>
     <w:p>
@@ -470,17 +1087,36 @@
           <w:numId w:val="6"/>
         </w:numPr>
         <w:rPr>
-          <w:b/>
-          <w:sz w:val="24"/>
-          <w:szCs w:val="24"/>
-        </w:rPr>
-      </w:pPr>
-      <w:r>
-        <w:rPr>
-          <w:sz w:val="24"/>
-          <w:szCs w:val="24"/>
-        </w:rPr>
-        <w:t>Cons: electronic component (cannot get wet), wires must be housed in fingers and thus flexed a lot, causing wear and tear</w:t>
+          <w:sz w:val="24"/>
+          <w:szCs w:val="24"/>
+        </w:rPr>
+      </w:pPr>
+      <w:r>
+        <w:rPr>
+          <w:sz w:val="24"/>
+          <w:szCs w:val="24"/>
+        </w:rPr>
+        <w:t>Pros: simple</w:t>
+      </w:r>
+    </w:p>
+    <w:p>
+      <w:pPr>
+        <w:pStyle w:val="ListParagraph"/>
+        <w:numPr>
+          <w:ilvl w:val="1"/>
+          <w:numId w:val="6"/>
+        </w:numPr>
+        <w:rPr>
+          <w:sz w:val="24"/>
+          <w:szCs w:val="24"/>
+        </w:rPr>
+      </w:pPr>
+      <w:r>
+        <w:rPr>
+          <w:sz w:val="24"/>
+          <w:szCs w:val="24"/>
+        </w:rPr>
+        <w:t>Cons: Requires user to press button (assumes they have another arm)</w:t>
       </w:r>
     </w:p>
     <w:p>
@@ -501,7 +1137,7 @@
           <w:sz w:val="24"/>
           <w:szCs w:val="24"/>
         </w:rPr>
-        <w:t>Place encoder on servo motor, read to see  if motor is stalled</w:t>
+        <w:t>Place bump sensor under granular jamming pad</w:t>
       </w:r>
     </w:p>
     <w:p>
@@ -522,7 +1158,28 @@
           <w:sz w:val="24"/>
           <w:szCs w:val="24"/>
         </w:rPr>
-        <w:t>Pros: Does not require electronic components to be in the hand</w:t>
+        <w:t>Cons: electronic component (cannot get wet), wires must be housed in fingers and thus flexed a lot, causing wear and tear</w:t>
+      </w:r>
+    </w:p>
+    <w:p>
+      <w:pPr>
+        <w:pStyle w:val="ListParagraph"/>
+        <w:numPr>
+          <w:ilvl w:val="0"/>
+          <w:numId w:val="6"/>
+        </w:numPr>
+        <w:rPr>
+          <w:b/>
+          <w:sz w:val="24"/>
+          <w:szCs w:val="24"/>
+        </w:rPr>
+      </w:pPr>
+      <w:r>
+        <w:rPr>
+          <w:sz w:val="24"/>
+          <w:szCs w:val="24"/>
+        </w:rPr>
+        <w:t>Place encoder on servo motor, read to see  if motor is stalled</w:t>
       </w:r>
     </w:p>
     <w:p>
@@ -543,7 +1200,7 @@
           <w:sz w:val="24"/>
           <w:szCs w:val="24"/>
         </w:rPr>
-        <w:t>Cons: possible wear and tear on the motor</w:t>
+        <w:t>Pros: Does not require electronic components to be in the hand</w:t>
       </w:r>
     </w:p>
     <w:p>
@@ -564,37 +1221,25 @@
           <w:sz w:val="24"/>
           <w:szCs w:val="24"/>
         </w:rPr>
-        <w:t>p</w:t>
-      </w:r>
-    </w:p>
-    <w:p>
-      <w:pPr>
-        <w:ind w:left="1080"/>
-        <w:rPr>
-          <w:b/>
-          <w:sz w:val="24"/>
-          <w:szCs w:val="24"/>
-        </w:rPr>
-      </w:pPr>
-    </w:p>
-    <w:p>
-      <w:pPr>
-        <w:pStyle w:val="ListParagraph"/>
-        <w:ind w:left="1440"/>
-        <w:rPr>
-          <w:sz w:val="24"/>
-          <w:szCs w:val="24"/>
-        </w:rPr>
-      </w:pPr>
-    </w:p>
-    <w:p>
-      <w:pPr>
-        <w:pStyle w:val="ListParagraph"/>
-        <w:rPr>
-          <w:sz w:val="24"/>
-          <w:szCs w:val="24"/>
-        </w:rPr>
-      </w:pPr>
+        <w:t>Cons: possible wear and tear on the motor</w:t>
+      </w:r>
+    </w:p>
+    <w:p>
+      <w:pPr>
+        <w:rPr>
+          <w:b/>
+          <w:sz w:val="24"/>
+          <w:szCs w:val="24"/>
+        </w:rPr>
+      </w:pPr>
+      <w:r>
+        <w:rPr>
+          <w:b/>
+          <w:sz w:val="24"/>
+          <w:szCs w:val="24"/>
+        </w:rPr>
+        <w:br w:type="page"/>
+      </w:r>
     </w:p>
     <w:p>
       <w:pPr>
@@ -604,787 +1249,936 @@
           <w:szCs w:val="28"/>
         </w:rPr>
       </w:pPr>
-    </w:p>
-    <w:p>
-      <w:pPr>
+      <w:r>
         <w:rPr>
           <w:b/>
           <w:sz w:val="28"/>
           <w:szCs w:val="28"/>
         </w:rPr>
-      </w:pPr>
-      <w:r>
+        <w:lastRenderedPageBreak/>
+        <w:t>Granular Jamming Ideas:</w:t>
+      </w:r>
+    </w:p>
+    <w:p>
+      <w:pPr>
+        <w:pStyle w:val="ListParagraph"/>
+        <w:numPr>
+          <w:ilvl w:val="0"/>
+          <w:numId w:val="7"/>
+        </w:numPr>
+        <w:rPr>
+          <w:sz w:val="24"/>
+          <w:szCs w:val="24"/>
+        </w:rPr>
+      </w:pPr>
+      <w:r>
+        <w:rPr>
+          <w:sz w:val="24"/>
+          <w:szCs w:val="24"/>
+        </w:rPr>
+        <w:t xml:space="preserve">The first step in the granular jamming gripper development process should be to test out balloons filled with different granular jamming materials to see what works </w:t>
+      </w:r>
+      <w:r>
+        <w:rPr>
+          <w:sz w:val="24"/>
+          <w:szCs w:val="24"/>
+        </w:rPr>
+        <w:t>well</w:t>
+      </w:r>
+    </w:p>
+    <w:p>
+      <w:pPr>
+        <w:pStyle w:val="ListParagraph"/>
+        <w:numPr>
+          <w:ilvl w:val="0"/>
+          <w:numId w:val="7"/>
+        </w:numPr>
+        <w:rPr>
+          <w:sz w:val="24"/>
+          <w:szCs w:val="24"/>
+        </w:rPr>
+      </w:pPr>
+      <w:r>
+        <w:rPr>
+          <w:sz w:val="24"/>
+          <w:szCs w:val="24"/>
+        </w:rPr>
+        <w:t>The second step should be to test different layouts with one finger to ensure that air gets sucked out well/evenly</w:t>
+      </w:r>
+    </w:p>
+    <w:p>
+      <w:pPr>
+        <w:rPr>
+          <w:b/>
+          <w:sz w:val="24"/>
+          <w:szCs w:val="24"/>
+        </w:rPr>
+      </w:pPr>
+      <w:r>
+        <w:rPr>
+          <w:b/>
+          <w:sz w:val="24"/>
+          <w:szCs w:val="24"/>
+        </w:rPr>
+        <w:t>Granular Jamming Material</w:t>
+      </w:r>
+    </w:p>
+    <w:p>
+      <w:pPr>
+        <w:pStyle w:val="ListParagraph"/>
+        <w:numPr>
+          <w:ilvl w:val="0"/>
+          <w:numId w:val="8"/>
+        </w:numPr>
+        <w:rPr>
+          <w:sz w:val="24"/>
+          <w:szCs w:val="24"/>
+        </w:rPr>
+      </w:pPr>
+      <w:r>
+        <w:rPr>
+          <w:sz w:val="24"/>
+          <w:szCs w:val="24"/>
+        </w:rPr>
+        <w:t>Coffee grounds</w:t>
+      </w:r>
+    </w:p>
+    <w:p>
+      <w:pPr>
+        <w:pStyle w:val="ListParagraph"/>
+        <w:numPr>
+          <w:ilvl w:val="1"/>
+          <w:numId w:val="8"/>
+        </w:numPr>
+        <w:rPr>
+          <w:sz w:val="24"/>
+          <w:szCs w:val="24"/>
+        </w:rPr>
+      </w:pPr>
+      <w:r>
+        <w:rPr>
+          <w:sz w:val="24"/>
+          <w:szCs w:val="24"/>
+        </w:rPr>
+        <w:t>Pros: proven to work</w:t>
+      </w:r>
+    </w:p>
+    <w:p>
+      <w:pPr>
+        <w:pStyle w:val="ListParagraph"/>
+        <w:numPr>
+          <w:ilvl w:val="1"/>
+          <w:numId w:val="8"/>
+        </w:numPr>
+        <w:rPr>
+          <w:sz w:val="24"/>
+          <w:szCs w:val="24"/>
+        </w:rPr>
+      </w:pPr>
+      <w:r>
+        <w:rPr>
+          <w:sz w:val="24"/>
+          <w:szCs w:val="24"/>
+        </w:rPr>
+        <w:t>Cons: Not a viable long-term choice</w:t>
+      </w:r>
+    </w:p>
+    <w:p>
+      <w:pPr>
+        <w:pStyle w:val="ListParagraph"/>
+        <w:numPr>
+          <w:ilvl w:val="0"/>
+          <w:numId w:val="8"/>
+        </w:numPr>
+        <w:rPr>
+          <w:sz w:val="24"/>
+          <w:szCs w:val="24"/>
+        </w:rPr>
+      </w:pPr>
+      <w:r>
+        <w:rPr>
+          <w:sz w:val="24"/>
+          <w:szCs w:val="24"/>
+        </w:rPr>
+        <w:t>Sand</w:t>
+      </w:r>
+      <w:r>
+        <w:rPr>
+          <w:sz w:val="24"/>
+          <w:szCs w:val="24"/>
+        </w:rPr>
+        <w:t xml:space="preserve"> (just a guess)</w:t>
+      </w:r>
+    </w:p>
+    <w:p>
+      <w:pPr>
+        <w:pStyle w:val="ListParagraph"/>
+        <w:numPr>
+          <w:ilvl w:val="0"/>
+          <w:numId w:val="8"/>
+        </w:numPr>
+        <w:rPr>
+          <w:sz w:val="24"/>
+          <w:szCs w:val="24"/>
+        </w:rPr>
+      </w:pPr>
+      <w:r>
+        <w:rPr>
+          <w:sz w:val="24"/>
+          <w:szCs w:val="24"/>
+        </w:rPr>
+        <w:t>Beanie Baby Pellets (just a guess)</w:t>
+      </w:r>
+    </w:p>
+    <w:p>
+      <w:pPr>
+        <w:pStyle w:val="ListParagraph"/>
+        <w:ind w:firstLine="720"/>
+        <w:rPr>
+          <w:sz w:val="24"/>
+          <w:szCs w:val="24"/>
+        </w:rPr>
+      </w:pPr>
+      <w:r>
+        <w:rPr>
+          <w:sz w:val="24"/>
+          <w:szCs w:val="24"/>
+        </w:rPr>
+        <w:t>(Also I have a bag of these in my room if anyone wants to test them)</w:t>
+      </w:r>
+    </w:p>
+    <w:p>
+      <w:pPr>
+        <w:pStyle w:val="ListParagraph"/>
+        <w:numPr>
+          <w:ilvl w:val="0"/>
+          <w:numId w:val="8"/>
+        </w:numPr>
+        <w:rPr>
+          <w:sz w:val="24"/>
+          <w:szCs w:val="24"/>
+        </w:rPr>
+      </w:pPr>
+      <w:r>
+        <w:rPr>
+          <w:sz w:val="24"/>
+          <w:szCs w:val="24"/>
+        </w:rPr>
+        <w:t>Definitely do some research on other appropriate materials because I don’t know much about this</w:t>
+      </w:r>
+    </w:p>
+    <w:p>
+      <w:pPr>
+        <w:rPr>
+          <w:b/>
+          <w:sz w:val="24"/>
+          <w:szCs w:val="24"/>
+        </w:rPr>
+      </w:pPr>
+      <w:r>
+        <w:rPr>
+          <w:b/>
+          <w:sz w:val="24"/>
+          <w:szCs w:val="24"/>
+        </w:rPr>
+        <w:t>Housing Material</w:t>
+      </w:r>
+    </w:p>
+    <w:p>
+      <w:pPr>
+        <w:pStyle w:val="ListParagraph"/>
+        <w:numPr>
+          <w:ilvl w:val="0"/>
+          <w:numId w:val="8"/>
+        </w:numPr>
+        <w:rPr>
+          <w:sz w:val="24"/>
+          <w:szCs w:val="24"/>
+        </w:rPr>
+      </w:pPr>
+      <w:r>
+        <w:rPr>
+          <w:sz w:val="24"/>
+          <w:szCs w:val="24"/>
+        </w:rPr>
+        <w:t>Balloons</w:t>
+      </w:r>
+    </w:p>
+    <w:p>
+      <w:pPr>
+        <w:pStyle w:val="ListParagraph"/>
+        <w:numPr>
+          <w:ilvl w:val="1"/>
+          <w:numId w:val="8"/>
+        </w:numPr>
+        <w:rPr>
+          <w:sz w:val="24"/>
+          <w:szCs w:val="24"/>
+        </w:rPr>
+      </w:pPr>
+      <w:r>
+        <w:rPr>
+          <w:sz w:val="24"/>
+          <w:szCs w:val="24"/>
+        </w:rPr>
+        <w:t>Pros: Proven to work</w:t>
+      </w:r>
+    </w:p>
+    <w:p>
+      <w:pPr>
+        <w:pStyle w:val="ListParagraph"/>
+        <w:numPr>
+          <w:ilvl w:val="1"/>
+          <w:numId w:val="8"/>
+        </w:numPr>
+        <w:rPr>
+          <w:sz w:val="24"/>
+          <w:szCs w:val="24"/>
+        </w:rPr>
+      </w:pPr>
+      <w:r>
+        <w:rPr>
+          <w:sz w:val="24"/>
+          <w:szCs w:val="24"/>
+        </w:rPr>
+        <w:t>Cons: Not the right shape for the application</w:t>
+      </w:r>
+    </w:p>
+    <w:p>
+      <w:pPr>
+        <w:pStyle w:val="ListParagraph"/>
+        <w:numPr>
+          <w:ilvl w:val="0"/>
+          <w:numId w:val="8"/>
+        </w:numPr>
+        <w:rPr>
+          <w:sz w:val="24"/>
+          <w:szCs w:val="24"/>
+        </w:rPr>
+      </w:pPr>
+      <w:r>
+        <w:rPr>
+          <w:sz w:val="24"/>
+          <w:szCs w:val="24"/>
+        </w:rPr>
+        <w:t>Silicon casting, like they use for art/</w:t>
+      </w:r>
+      <w:proofErr w:type="spellStart"/>
+      <w:r>
+        <w:rPr>
+          <w:sz w:val="24"/>
+          <w:szCs w:val="24"/>
+        </w:rPr>
+        <w:t>maskmaking</w:t>
+      </w:r>
+      <w:proofErr w:type="spellEnd"/>
+    </w:p>
+    <w:p>
+      <w:pPr>
+        <w:pStyle w:val="ListParagraph"/>
+        <w:numPr>
+          <w:ilvl w:val="0"/>
+          <w:numId w:val="8"/>
+        </w:numPr>
+        <w:rPr>
+          <w:sz w:val="24"/>
+          <w:szCs w:val="24"/>
+        </w:rPr>
+      </w:pPr>
+      <w:r>
+        <w:rPr>
+          <w:sz w:val="24"/>
+          <w:szCs w:val="24"/>
+        </w:rPr>
+        <w:t>I’m honestly pretty stumped on what material to use! Any suggestions?</w:t>
+      </w:r>
+    </w:p>
+    <w:p>
+      <w:pPr>
+        <w:pStyle w:val="ListParagraph"/>
+        <w:ind w:left="1440"/>
+        <w:rPr>
+          <w:sz w:val="24"/>
+          <w:szCs w:val="24"/>
+        </w:rPr>
+      </w:pPr>
+    </w:p>
+    <w:p>
+      <w:pPr>
+        <w:rPr>
+          <w:b/>
+          <w:sz w:val="24"/>
+          <w:szCs w:val="24"/>
+        </w:rPr>
+      </w:pPr>
+      <w:r>
+        <w:rPr>
+          <w:b/>
+          <w:sz w:val="24"/>
+          <w:szCs w:val="24"/>
+        </w:rPr>
+        <w:t>Layout</w:t>
+      </w:r>
+    </w:p>
+    <w:p>
+      <w:pPr>
+        <w:pStyle w:val="ListParagraph"/>
+        <w:numPr>
+          <w:ilvl w:val="0"/>
+          <w:numId w:val="9"/>
+        </w:numPr>
+        <w:rPr>
+          <w:b/>
+          <w:sz w:val="24"/>
+          <w:szCs w:val="24"/>
+        </w:rPr>
+      </w:pPr>
+      <w:r>
+        <w:rPr>
+          <w:b/>
+          <w:sz w:val="24"/>
+          <w:szCs w:val="24"/>
+        </w:rPr>
+        <w:t>Continuous pad with finger shapes, like a thin glove</w:t>
+      </w:r>
+    </w:p>
+    <w:p>
+      <w:pPr>
+        <w:pStyle w:val="ListParagraph"/>
+        <w:numPr>
+          <w:ilvl w:val="1"/>
+          <w:numId w:val="9"/>
+        </w:numPr>
+        <w:rPr>
+          <w:sz w:val="24"/>
+          <w:szCs w:val="24"/>
+        </w:rPr>
+      </w:pPr>
+      <w:r>
+        <w:rPr>
+          <w:sz w:val="24"/>
+          <w:szCs w:val="24"/>
+        </w:rPr>
+        <w:t>Pros: Simple, maximum contact</w:t>
+      </w:r>
+    </w:p>
+    <w:p>
+      <w:pPr>
+        <w:pStyle w:val="ListParagraph"/>
+        <w:numPr>
+          <w:ilvl w:val="1"/>
+          <w:numId w:val="9"/>
+        </w:numPr>
+        <w:rPr>
+          <w:sz w:val="24"/>
+          <w:szCs w:val="24"/>
+        </w:rPr>
+      </w:pPr>
+      <w:r>
+        <w:rPr>
+          <w:sz w:val="24"/>
+          <w:szCs w:val="24"/>
+        </w:rPr>
+        <w:t>Cons: Will material get in the way as the finger is folding in?</w:t>
+      </w:r>
+    </w:p>
+    <w:p>
+      <w:pPr>
+        <w:pStyle w:val="ListParagraph"/>
+        <w:numPr>
+          <w:ilvl w:val="0"/>
+          <w:numId w:val="9"/>
+        </w:numPr>
+        <w:rPr>
+          <w:b/>
+          <w:sz w:val="24"/>
+          <w:szCs w:val="24"/>
+        </w:rPr>
+      </w:pPr>
+      <w:r>
+        <w:rPr>
+          <w:b/>
+          <w:sz w:val="24"/>
+          <w:szCs w:val="24"/>
+        </w:rPr>
+        <w:t>1 pad for each major section of each finger, palm pad (about 15 total)</w:t>
+      </w:r>
+    </w:p>
+    <w:p>
+      <w:pPr>
+        <w:pStyle w:val="ListParagraph"/>
+        <w:numPr>
+          <w:ilvl w:val="1"/>
+          <w:numId w:val="9"/>
+        </w:numPr>
+        <w:rPr>
+          <w:sz w:val="24"/>
+          <w:szCs w:val="24"/>
+        </w:rPr>
+      </w:pPr>
+      <w:r>
+        <w:rPr>
+          <w:sz w:val="24"/>
+          <w:szCs w:val="24"/>
+        </w:rPr>
+        <w:t>Pros: eliminates problem of getting in the way</w:t>
+      </w:r>
+    </w:p>
+    <w:p>
+      <w:pPr>
+        <w:pStyle w:val="ListParagraph"/>
+        <w:numPr>
+          <w:ilvl w:val="1"/>
+          <w:numId w:val="9"/>
+        </w:numPr>
+        <w:rPr>
+          <w:sz w:val="24"/>
+          <w:szCs w:val="24"/>
+        </w:rPr>
+      </w:pPr>
+      <w:r>
+        <w:rPr>
+          <w:sz w:val="24"/>
+          <w:szCs w:val="24"/>
+        </w:rPr>
+        <w:t>Cons: kind of complex</w:t>
+      </w:r>
+    </w:p>
+    <w:p>
+      <w:pPr>
+        <w:pStyle w:val="ListParagraph"/>
+        <w:numPr>
+          <w:ilvl w:val="1"/>
+          <w:numId w:val="9"/>
+        </w:numPr>
+        <w:rPr>
+          <w:sz w:val="24"/>
+          <w:szCs w:val="24"/>
+        </w:rPr>
+      </w:pPr>
+      <w:r>
+        <w:rPr>
+          <w:sz w:val="24"/>
+          <w:szCs w:val="24"/>
+        </w:rPr>
+        <w:t xml:space="preserve">Also to do this you need to think about </w:t>
+      </w:r>
+      <w:r>
+        <w:rPr>
+          <w:sz w:val="24"/>
+          <w:szCs w:val="24"/>
+        </w:rPr>
+        <w:t>how (or even if) you want to connect them</w:t>
+      </w:r>
+    </w:p>
+    <w:p>
+      <w:pPr>
+        <w:pStyle w:val="ListParagraph"/>
+        <w:numPr>
+          <w:ilvl w:val="2"/>
+          <w:numId w:val="9"/>
+        </w:numPr>
+        <w:rPr>
+          <w:sz w:val="24"/>
+          <w:szCs w:val="24"/>
+        </w:rPr>
+      </w:pPr>
+      <w:r>
+        <w:rPr>
+          <w:sz w:val="24"/>
+          <w:szCs w:val="24"/>
+        </w:rPr>
+        <w:t>Pinching them in like the end of a whoopee cushion</w:t>
+      </w:r>
+    </w:p>
+    <w:p>
+      <w:pPr>
+        <w:pStyle w:val="ListParagraph"/>
+        <w:numPr>
+          <w:ilvl w:val="3"/>
+          <w:numId w:val="9"/>
+        </w:numPr>
+        <w:rPr>
+          <w:sz w:val="24"/>
+          <w:szCs w:val="24"/>
+        </w:rPr>
+      </w:pPr>
+      <w:r>
+        <w:rPr>
+          <w:sz w:val="24"/>
+          <w:szCs w:val="24"/>
+        </w:rPr>
+        <w:t>Pros: easy</w:t>
+      </w:r>
+    </w:p>
+    <w:p>
+      <w:pPr>
+        <w:pStyle w:val="ListParagraph"/>
+        <w:numPr>
+          <w:ilvl w:val="3"/>
+          <w:numId w:val="9"/>
+        </w:numPr>
+        <w:rPr>
+          <w:sz w:val="24"/>
+          <w:szCs w:val="24"/>
+        </w:rPr>
+      </w:pPr>
+      <w:r>
+        <w:rPr>
+          <w:sz w:val="24"/>
+          <w:szCs w:val="24"/>
+        </w:rPr>
+        <w:lastRenderedPageBreak/>
+        <w:t>Cons: when vacuum</w:t>
+      </w:r>
+      <w:r>
+        <w:rPr>
+          <w:sz w:val="24"/>
+          <w:szCs w:val="24"/>
+        </w:rPr>
+        <w:t xml:space="preserve"> is on</w:t>
+      </w:r>
+      <w:r>
+        <w:rPr>
+          <w:sz w:val="24"/>
+          <w:szCs w:val="24"/>
+        </w:rPr>
+        <w:t>, it may just pinch itself off and prevent the vacuum from sucking air out of the pad</w:t>
+      </w:r>
+    </w:p>
+    <w:p>
+      <w:pPr>
+        <w:pStyle w:val="ListParagraph"/>
+        <w:numPr>
+          <w:ilvl w:val="4"/>
+          <w:numId w:val="9"/>
+        </w:numPr>
+        <w:rPr>
+          <w:sz w:val="24"/>
+          <w:szCs w:val="24"/>
+        </w:rPr>
+      </w:pPr>
+      <w:r>
+        <w:rPr>
+          <w:sz w:val="24"/>
+          <w:szCs w:val="24"/>
+        </w:rPr>
+        <w:t>Now if you let the granular jamming material in there it probably won’t collapse, but will that get in the way?</w:t>
+      </w:r>
+    </w:p>
+    <w:p>
+      <w:pPr>
+        <w:pStyle w:val="ListParagraph"/>
+        <w:numPr>
+          <w:ilvl w:val="4"/>
+          <w:numId w:val="9"/>
+        </w:numPr>
+        <w:rPr>
+          <w:sz w:val="24"/>
+          <w:szCs w:val="24"/>
+        </w:rPr>
+      </w:pPr>
+      <w:r>
+        <w:rPr>
+          <w:sz w:val="24"/>
+          <w:szCs w:val="24"/>
+        </w:rPr>
+        <w:t>Use foam to allow air through, but not granules instead of a thin cloth material</w:t>
+      </w:r>
+    </w:p>
+    <w:p>
+      <w:pPr>
+        <w:pStyle w:val="ListParagraph"/>
+        <w:numPr>
+          <w:ilvl w:val="2"/>
+          <w:numId w:val="9"/>
+        </w:numPr>
+        <w:rPr>
+          <w:sz w:val="24"/>
+          <w:szCs w:val="24"/>
+        </w:rPr>
+      </w:pPr>
+      <w:r>
+        <w:rPr>
+          <w:sz w:val="24"/>
+          <w:szCs w:val="24"/>
+        </w:rPr>
+        <w:t>Attaching them with small sections of fairly rigid plastic tubing</w:t>
+      </w:r>
+    </w:p>
+    <w:p>
+      <w:pPr>
+        <w:pStyle w:val="ListParagraph"/>
+        <w:numPr>
+          <w:ilvl w:val="3"/>
+          <w:numId w:val="9"/>
+        </w:numPr>
+        <w:rPr>
+          <w:sz w:val="24"/>
+          <w:szCs w:val="24"/>
+        </w:rPr>
+      </w:pPr>
+      <w:r>
+        <w:rPr>
+          <w:sz w:val="24"/>
+          <w:szCs w:val="24"/>
+        </w:rPr>
+        <w:t>Pros: Won’t collapse</w:t>
+      </w:r>
+    </w:p>
+    <w:p>
+      <w:pPr>
+        <w:pStyle w:val="ListParagraph"/>
+        <w:numPr>
+          <w:ilvl w:val="3"/>
+          <w:numId w:val="9"/>
+        </w:numPr>
+        <w:rPr>
+          <w:sz w:val="24"/>
+          <w:szCs w:val="24"/>
+        </w:rPr>
+      </w:pPr>
+      <w:r>
+        <w:rPr>
+          <w:sz w:val="24"/>
+          <w:szCs w:val="24"/>
+        </w:rPr>
+        <w:t xml:space="preserve">Cons: Not sure how to attach the tubing to the pads (epoxy?), also </w:t>
+      </w:r>
+      <w:r>
+        <w:rPr>
+          <w:sz w:val="24"/>
+          <w:szCs w:val="24"/>
+        </w:rPr>
+        <w:t>it needs to be determined if the granular jamming material can get into these connecting tubes or not. If not, then some kind of filter needs to be added to the ends of the tubes to keep the material from shifting, while still allowing air through</w:t>
+      </w:r>
+    </w:p>
+    <w:p>
+      <w:pPr>
+        <w:pStyle w:val="ListParagraph"/>
+        <w:numPr>
+          <w:ilvl w:val="3"/>
+          <w:numId w:val="9"/>
+        </w:numPr>
+        <w:rPr>
+          <w:sz w:val="24"/>
+          <w:szCs w:val="24"/>
+        </w:rPr>
+      </w:pPr>
+      <w:r>
+        <w:rPr>
+          <w:sz w:val="24"/>
+          <w:szCs w:val="24"/>
+        </w:rPr>
+        <w:t>Can use foam to allow air through, but not granules instead of a filter</w:t>
+      </w:r>
+    </w:p>
+    <w:p>
+      <w:pPr>
+        <w:pStyle w:val="ListParagraph"/>
+        <w:ind w:left="2880"/>
+        <w:rPr>
+          <w:sz w:val="24"/>
+          <w:szCs w:val="24"/>
+        </w:rPr>
+      </w:pPr>
+    </w:p>
+    <w:p>
+      <w:pPr>
+        <w:pStyle w:val="ListParagraph"/>
+        <w:numPr>
+          <w:ilvl w:val="0"/>
+          <w:numId w:val="9"/>
+        </w:numPr>
+        <w:rPr>
+          <w:b/>
+          <w:sz w:val="24"/>
+          <w:szCs w:val="24"/>
+        </w:rPr>
+      </w:pPr>
+      <w:r>
+        <w:rPr>
+          <w:b/>
+          <w:sz w:val="24"/>
+          <w:szCs w:val="24"/>
+        </w:rPr>
+        <w:t>1 pad for each fingertip, one for the palm</w:t>
+      </w:r>
+    </w:p>
+    <w:p>
+      <w:pPr>
+        <w:pStyle w:val="ListParagraph"/>
+        <w:numPr>
+          <w:ilvl w:val="1"/>
+          <w:numId w:val="9"/>
+        </w:numPr>
+        <w:rPr>
+          <w:sz w:val="24"/>
+          <w:szCs w:val="24"/>
+        </w:rPr>
+      </w:pPr>
+      <w:r>
+        <w:rPr>
+          <w:sz w:val="24"/>
+          <w:szCs w:val="24"/>
+        </w:rPr>
+        <w:t>Pros: less complex than 3 pads/finger</w:t>
+      </w:r>
+    </w:p>
+    <w:p>
+      <w:pPr>
+        <w:pStyle w:val="ListParagraph"/>
+        <w:numPr>
+          <w:ilvl w:val="1"/>
+          <w:numId w:val="9"/>
+        </w:numPr>
+        <w:rPr>
+          <w:sz w:val="24"/>
+          <w:szCs w:val="24"/>
+        </w:rPr>
+      </w:pPr>
+      <w:r>
+        <w:rPr>
+          <w:sz w:val="24"/>
+          <w:szCs w:val="24"/>
+        </w:rPr>
+        <w:t>Cons: Less grip (but also the fingertip seems to be used the most)</w:t>
+      </w:r>
+    </w:p>
+    <w:p>
+      <w:pPr>
+        <w:pStyle w:val="ListParagraph"/>
+        <w:numPr>
+          <w:ilvl w:val="0"/>
+          <w:numId w:val="9"/>
+        </w:numPr>
+        <w:rPr>
+          <w:b/>
+          <w:sz w:val="24"/>
+          <w:szCs w:val="24"/>
+        </w:rPr>
+      </w:pPr>
+      <w:r>
+        <w:rPr>
+          <w:b/>
+          <w:sz w:val="24"/>
+          <w:szCs w:val="24"/>
+        </w:rPr>
+        <w:t xml:space="preserve">1 pad for each fingertip, </w:t>
+      </w:r>
+      <w:r>
+        <w:rPr>
+          <w:b/>
+          <w:sz w:val="24"/>
+          <w:szCs w:val="24"/>
+        </w:rPr>
+        <w:t xml:space="preserve">1 for finger base, </w:t>
+      </w:r>
+      <w:r>
+        <w:rPr>
+          <w:b/>
+          <w:sz w:val="24"/>
+          <w:szCs w:val="24"/>
+        </w:rPr>
+        <w:t>one for the palm</w:t>
+      </w:r>
+    </w:p>
+    <w:p>
+      <w:pPr>
+        <w:pStyle w:val="ListParagraph"/>
+        <w:numPr>
+          <w:ilvl w:val="1"/>
+          <w:numId w:val="9"/>
+        </w:numPr>
+        <w:rPr>
+          <w:sz w:val="24"/>
+          <w:szCs w:val="24"/>
+        </w:rPr>
+      </w:pPr>
+      <w:r>
+        <w:rPr>
+          <w:sz w:val="24"/>
+          <w:szCs w:val="24"/>
+        </w:rPr>
+        <w:t>Pros: less complex than 3 pads/finger, more grip than 1/1</w:t>
+      </w:r>
+    </w:p>
+    <w:p>
+      <w:pPr>
+        <w:pStyle w:val="ListParagraph"/>
+        <w:numPr>
+          <w:ilvl w:val="1"/>
+          <w:numId w:val="9"/>
+        </w:numPr>
+        <w:rPr>
+          <w:sz w:val="24"/>
+          <w:szCs w:val="24"/>
+        </w:rPr>
+      </w:pPr>
+      <w:r>
+        <w:rPr>
+          <w:sz w:val="24"/>
+          <w:szCs w:val="24"/>
+        </w:rPr>
+        <w:t>Cons: Less grip (but also the fingertip seems to be used the most)</w:t>
+      </w:r>
+    </w:p>
+    <w:p>
+      <w:pPr>
+        <w:pStyle w:val="ListParagraph"/>
+        <w:numPr>
+          <w:ilvl w:val="0"/>
+          <w:numId w:val="9"/>
+        </w:numPr>
+        <w:rPr>
+          <w:b/>
+          <w:sz w:val="24"/>
+          <w:szCs w:val="24"/>
+        </w:rPr>
+      </w:pPr>
+      <w:r>
+        <w:rPr>
+          <w:b/>
+          <w:sz w:val="24"/>
+          <w:szCs w:val="24"/>
+        </w:rPr>
+        <w:t>Connecting vs. not connecting the pads</w:t>
+      </w:r>
+    </w:p>
+    <w:p>
+      <w:pPr>
+        <w:pStyle w:val="ListParagraph"/>
+        <w:numPr>
+          <w:ilvl w:val="1"/>
+          <w:numId w:val="9"/>
+        </w:numPr>
+        <w:rPr>
+          <w:sz w:val="24"/>
+          <w:szCs w:val="24"/>
+        </w:rPr>
+      </w:pPr>
+      <w:r>
+        <w:rPr>
+          <w:sz w:val="24"/>
+          <w:szCs w:val="24"/>
+        </w:rPr>
+        <w:t>You can either have each pad for each finger connect to the next one down, to the next one down, into the palm, and have one tube from the palm to the vacuum, or you can have one tube come up from each pad, run through the finger, and have them join at the wrist. If you run them serially you have the problem of the connections getting in the way of the joints, if you run them parallel then you have the problem of the tubes getting in the way of the joints if they are very rigid, so it’s really something that has to be thought about.</w:t>
+      </w:r>
+    </w:p>
+    <w:p>
+      <w:pPr>
         <w:rPr>
           <w:b/>
           <w:sz w:val="28"/>
           <w:szCs w:val="28"/>
         </w:rPr>
-        <w:t>Granular Jamming Ideas:</w:t>
-      </w:r>
-    </w:p>
-    <w:p>
-      <w:pPr>
-        <w:pStyle w:val="ListParagraph"/>
-        <w:numPr>
-          <w:ilvl w:val="0"/>
-          <w:numId w:val="7"/>
-        </w:numPr>
-        <w:rPr>
-          <w:sz w:val="24"/>
-          <w:szCs w:val="24"/>
-        </w:rPr>
-      </w:pPr>
-      <w:r>
-        <w:rPr>
-          <w:sz w:val="24"/>
-          <w:szCs w:val="24"/>
-        </w:rPr>
-        <w:t xml:space="preserve">The first step in the granular jamming gripper development process should be to test out balloons filled with different granular jamming materials to see what works </w:t>
-      </w:r>
-      <w:r>
-        <w:rPr>
-          <w:sz w:val="24"/>
-          <w:szCs w:val="24"/>
-        </w:rPr>
-        <w:t>well</w:t>
-      </w:r>
-    </w:p>
-    <w:p>
-      <w:pPr>
-        <w:pStyle w:val="ListParagraph"/>
-        <w:numPr>
-          <w:ilvl w:val="0"/>
-          <w:numId w:val="7"/>
-        </w:numPr>
-        <w:rPr>
-          <w:sz w:val="24"/>
-          <w:szCs w:val="24"/>
-        </w:rPr>
-      </w:pPr>
-      <w:r>
-        <w:rPr>
-          <w:sz w:val="24"/>
-          <w:szCs w:val="24"/>
-        </w:rPr>
-        <w:t>The second step should be to test different layouts with one finger to ensure that air gets sucked out well/evenly</w:t>
-      </w:r>
-    </w:p>
-    <w:p>
-      <w:pPr>
-        <w:rPr>
-          <w:b/>
-          <w:sz w:val="24"/>
-          <w:szCs w:val="24"/>
-        </w:rPr>
-      </w:pPr>
-      <w:r>
-        <w:rPr>
-          <w:b/>
-          <w:sz w:val="24"/>
-          <w:szCs w:val="24"/>
-        </w:rPr>
-        <w:t>Granular Jamming Material</w:t>
-      </w:r>
-    </w:p>
-    <w:p>
-      <w:pPr>
-        <w:pStyle w:val="ListParagraph"/>
-        <w:numPr>
-          <w:ilvl w:val="0"/>
-          <w:numId w:val="8"/>
-        </w:numPr>
-        <w:rPr>
-          <w:sz w:val="24"/>
-          <w:szCs w:val="24"/>
-        </w:rPr>
-      </w:pPr>
-      <w:r>
-        <w:rPr>
-          <w:sz w:val="24"/>
-          <w:szCs w:val="24"/>
-        </w:rPr>
-        <w:t>Coffee grounds</w:t>
-      </w:r>
-    </w:p>
-    <w:p>
-      <w:pPr>
-        <w:pStyle w:val="ListParagraph"/>
-        <w:numPr>
-          <w:ilvl w:val="1"/>
-          <w:numId w:val="8"/>
-        </w:numPr>
-        <w:rPr>
-          <w:sz w:val="24"/>
-          <w:szCs w:val="24"/>
-        </w:rPr>
-      </w:pPr>
-      <w:r>
-        <w:rPr>
-          <w:sz w:val="24"/>
-          <w:szCs w:val="24"/>
-        </w:rPr>
-        <w:t>Pros: proven to work</w:t>
-      </w:r>
-    </w:p>
-    <w:p>
-      <w:pPr>
-        <w:pStyle w:val="ListParagraph"/>
-        <w:numPr>
-          <w:ilvl w:val="1"/>
-          <w:numId w:val="8"/>
-        </w:numPr>
-        <w:rPr>
-          <w:sz w:val="24"/>
-          <w:szCs w:val="24"/>
-        </w:rPr>
-      </w:pPr>
-      <w:r>
-        <w:rPr>
-          <w:sz w:val="24"/>
-          <w:szCs w:val="24"/>
-        </w:rPr>
-        <w:t>Cons: Not a viable long-term choice</w:t>
-      </w:r>
-    </w:p>
-    <w:p>
-      <w:pPr>
-        <w:pStyle w:val="ListParagraph"/>
-        <w:numPr>
-          <w:ilvl w:val="0"/>
-          <w:numId w:val="8"/>
-        </w:numPr>
-        <w:rPr>
-          <w:sz w:val="24"/>
-          <w:szCs w:val="24"/>
-        </w:rPr>
-      </w:pPr>
-      <w:r>
-        <w:rPr>
-          <w:sz w:val="24"/>
-          <w:szCs w:val="24"/>
-        </w:rPr>
-        <w:t>Sand</w:t>
-      </w:r>
-      <w:r>
-        <w:rPr>
-          <w:sz w:val="24"/>
-          <w:szCs w:val="24"/>
-        </w:rPr>
-        <w:t xml:space="preserve"> (just a guess)</w:t>
-      </w:r>
-    </w:p>
-    <w:p>
-      <w:pPr>
-        <w:pStyle w:val="ListParagraph"/>
-        <w:numPr>
-          <w:ilvl w:val="0"/>
-          <w:numId w:val="8"/>
-        </w:numPr>
-        <w:rPr>
-          <w:sz w:val="24"/>
-          <w:szCs w:val="24"/>
-        </w:rPr>
-      </w:pPr>
-      <w:r>
-        <w:rPr>
-          <w:sz w:val="24"/>
-          <w:szCs w:val="24"/>
-        </w:rPr>
-        <w:t>Beanie Baby Pellets (just a guess)</w:t>
-      </w:r>
-    </w:p>
-    <w:p>
-      <w:pPr>
-        <w:pStyle w:val="ListParagraph"/>
-        <w:ind w:firstLine="720"/>
-        <w:rPr>
-          <w:sz w:val="24"/>
-          <w:szCs w:val="24"/>
-        </w:rPr>
-      </w:pPr>
-      <w:r>
-        <w:rPr>
-          <w:sz w:val="24"/>
-          <w:szCs w:val="24"/>
-        </w:rPr>
-        <w:t>(Also I have a bag of these in my room if anyone wants to test them)</w:t>
-      </w:r>
-    </w:p>
-    <w:p>
-      <w:pPr>
-        <w:pStyle w:val="ListParagraph"/>
-        <w:numPr>
-          <w:ilvl w:val="0"/>
-          <w:numId w:val="8"/>
-        </w:numPr>
-        <w:rPr>
-          <w:sz w:val="24"/>
-          <w:szCs w:val="24"/>
-        </w:rPr>
-      </w:pPr>
-      <w:r>
-        <w:rPr>
-          <w:sz w:val="24"/>
-          <w:szCs w:val="24"/>
-        </w:rPr>
-        <w:t>Definitely do some research on other appropriate materials because I don’t know much about this</w:t>
-      </w:r>
-    </w:p>
-    <w:p>
-      <w:pPr>
-        <w:rPr>
-          <w:b/>
-          <w:sz w:val="24"/>
-          <w:szCs w:val="24"/>
-        </w:rPr>
-      </w:pPr>
-      <w:r>
-        <w:rPr>
-          <w:b/>
-          <w:sz w:val="24"/>
-          <w:szCs w:val="24"/>
-        </w:rPr>
-        <w:t>Housing Material</w:t>
-      </w:r>
-    </w:p>
-    <w:p>
-      <w:pPr>
-        <w:pStyle w:val="ListParagraph"/>
-        <w:numPr>
-          <w:ilvl w:val="0"/>
-          <w:numId w:val="8"/>
-        </w:numPr>
-        <w:rPr>
-          <w:sz w:val="24"/>
-          <w:szCs w:val="24"/>
-        </w:rPr>
-      </w:pPr>
-      <w:r>
-        <w:rPr>
-          <w:sz w:val="24"/>
-          <w:szCs w:val="24"/>
-        </w:rPr>
-        <w:t>Balloons</w:t>
-      </w:r>
-    </w:p>
-    <w:p>
-      <w:pPr>
-        <w:pStyle w:val="ListParagraph"/>
-        <w:numPr>
-          <w:ilvl w:val="1"/>
-          <w:numId w:val="8"/>
-        </w:numPr>
-        <w:rPr>
-          <w:sz w:val="24"/>
-          <w:szCs w:val="24"/>
-        </w:rPr>
-      </w:pPr>
-      <w:r>
-        <w:rPr>
-          <w:sz w:val="24"/>
-          <w:szCs w:val="24"/>
-        </w:rPr>
-        <w:t>Pros: Proven to work</w:t>
-      </w:r>
-    </w:p>
-    <w:p>
-      <w:pPr>
-        <w:pStyle w:val="ListParagraph"/>
-        <w:numPr>
-          <w:ilvl w:val="1"/>
-          <w:numId w:val="8"/>
-        </w:numPr>
-        <w:rPr>
-          <w:sz w:val="24"/>
-          <w:szCs w:val="24"/>
-        </w:rPr>
-      </w:pPr>
-      <w:r>
-        <w:rPr>
-          <w:sz w:val="24"/>
-          <w:szCs w:val="24"/>
-        </w:rPr>
-        <w:t>Cons: Not the right shape for the application</w:t>
-      </w:r>
-    </w:p>
-    <w:p>
-      <w:pPr>
-        <w:pStyle w:val="ListParagraph"/>
-        <w:numPr>
-          <w:ilvl w:val="0"/>
-          <w:numId w:val="8"/>
-        </w:numPr>
-        <w:rPr>
-          <w:sz w:val="24"/>
-          <w:szCs w:val="24"/>
-        </w:rPr>
-      </w:pPr>
-      <w:r>
-        <w:rPr>
-          <w:sz w:val="24"/>
-          <w:szCs w:val="24"/>
-        </w:rPr>
-        <w:t>Silicon casting, like they use for art/maskmaking</w:t>
-      </w:r>
-    </w:p>
-    <w:p>
-      <w:pPr>
-        <w:pStyle w:val="ListParagraph"/>
-        <w:numPr>
-          <w:ilvl w:val="0"/>
-          <w:numId w:val="8"/>
-        </w:numPr>
-        <w:rPr>
-          <w:sz w:val="24"/>
-          <w:szCs w:val="24"/>
-        </w:rPr>
-      </w:pPr>
-      <w:r>
-        <w:rPr>
-          <w:sz w:val="24"/>
-          <w:szCs w:val="24"/>
-        </w:rPr>
-        <w:t>I’m honestly pretty stumped on what material to use! Any suggestions?</w:t>
-      </w:r>
-    </w:p>
-    <w:p>
-      <w:pPr>
-        <w:pStyle w:val="ListParagraph"/>
-        <w:ind w:left="1440"/>
-        <w:rPr>
-          <w:sz w:val="24"/>
-          <w:szCs w:val="24"/>
-        </w:rPr>
-      </w:pPr>
-    </w:p>
-    <w:p>
-      <w:pPr>
-        <w:rPr>
-          <w:b/>
-          <w:sz w:val="24"/>
-          <w:szCs w:val="24"/>
-        </w:rPr>
-      </w:pPr>
-      <w:r>
-        <w:rPr>
-          <w:b/>
-          <w:sz w:val="24"/>
-          <w:szCs w:val="24"/>
-        </w:rPr>
-        <w:t>Layout</w:t>
-      </w:r>
-    </w:p>
-    <w:p>
-      <w:pPr>
-        <w:pStyle w:val="ListParagraph"/>
-        <w:numPr>
-          <w:ilvl w:val="0"/>
-          <w:numId w:val="9"/>
-        </w:numPr>
-        <w:rPr>
-          <w:b/>
-          <w:sz w:val="24"/>
-          <w:szCs w:val="24"/>
-        </w:rPr>
-      </w:pPr>
-      <w:r>
-        <w:rPr>
-          <w:b/>
-          <w:sz w:val="24"/>
-          <w:szCs w:val="24"/>
-        </w:rPr>
-        <w:t>Continuous pad with finger shapes, like a thin glove</w:t>
-      </w:r>
-    </w:p>
-    <w:p>
-      <w:pPr>
-        <w:pStyle w:val="ListParagraph"/>
-        <w:numPr>
-          <w:ilvl w:val="1"/>
-          <w:numId w:val="9"/>
-        </w:numPr>
-        <w:rPr>
-          <w:sz w:val="24"/>
-          <w:szCs w:val="24"/>
-        </w:rPr>
-      </w:pPr>
-      <w:r>
-        <w:rPr>
-          <w:sz w:val="24"/>
-          <w:szCs w:val="24"/>
-        </w:rPr>
-        <w:t>Pros: Simple, maximum contact</w:t>
-      </w:r>
-    </w:p>
-    <w:p>
-      <w:pPr>
-        <w:pStyle w:val="ListParagraph"/>
-        <w:numPr>
-          <w:ilvl w:val="1"/>
-          <w:numId w:val="9"/>
-        </w:numPr>
-        <w:rPr>
-          <w:sz w:val="24"/>
-          <w:szCs w:val="24"/>
-        </w:rPr>
-      </w:pPr>
-      <w:r>
-        <w:rPr>
-          <w:sz w:val="24"/>
-          <w:szCs w:val="24"/>
-        </w:rPr>
-        <w:t>Cons: Will material get in the way as the finger is folding in?</w:t>
-      </w:r>
-    </w:p>
-    <w:p>
-      <w:pPr>
-        <w:pStyle w:val="ListParagraph"/>
-        <w:numPr>
-          <w:ilvl w:val="0"/>
-          <w:numId w:val="9"/>
-        </w:numPr>
-        <w:rPr>
-          <w:b/>
-          <w:sz w:val="24"/>
-          <w:szCs w:val="24"/>
-        </w:rPr>
-      </w:pPr>
-      <w:r>
-        <w:rPr>
-          <w:b/>
-          <w:sz w:val="24"/>
-          <w:szCs w:val="24"/>
-        </w:rPr>
-        <w:t>1 pad for each major section of each finger, palm pad (about 15 total)</w:t>
-      </w:r>
-    </w:p>
-    <w:p>
-      <w:pPr>
-        <w:pStyle w:val="ListParagraph"/>
-        <w:numPr>
-          <w:ilvl w:val="1"/>
-          <w:numId w:val="9"/>
-        </w:numPr>
-        <w:rPr>
-          <w:sz w:val="24"/>
-          <w:szCs w:val="24"/>
-        </w:rPr>
-      </w:pPr>
-      <w:r>
-        <w:rPr>
-          <w:sz w:val="24"/>
-          <w:szCs w:val="24"/>
-        </w:rPr>
-        <w:t>Pros: eliminates problem of getting in the way</w:t>
-      </w:r>
-    </w:p>
-    <w:p>
-      <w:pPr>
-        <w:pStyle w:val="ListParagraph"/>
-        <w:numPr>
-          <w:ilvl w:val="1"/>
-          <w:numId w:val="9"/>
-        </w:numPr>
-        <w:rPr>
-          <w:sz w:val="24"/>
-          <w:szCs w:val="24"/>
-        </w:rPr>
-      </w:pPr>
-      <w:r>
-        <w:rPr>
-          <w:sz w:val="24"/>
-          <w:szCs w:val="24"/>
-        </w:rPr>
-        <w:t>Cons: kind of complex</w:t>
-      </w:r>
-    </w:p>
-    <w:p>
-      <w:pPr>
-        <w:pStyle w:val="ListParagraph"/>
-        <w:numPr>
-          <w:ilvl w:val="1"/>
-          <w:numId w:val="9"/>
-        </w:numPr>
-        <w:rPr>
-          <w:sz w:val="24"/>
-          <w:szCs w:val="24"/>
-        </w:rPr>
-      </w:pPr>
-      <w:r>
-        <w:rPr>
-          <w:sz w:val="24"/>
-          <w:szCs w:val="24"/>
-        </w:rPr>
-        <w:t xml:space="preserve">Also to do this you need to think about </w:t>
-      </w:r>
-      <w:r>
-        <w:rPr>
-          <w:sz w:val="24"/>
-          <w:szCs w:val="24"/>
-        </w:rPr>
-        <w:t>how (or even if) you want to connect them</w:t>
-      </w:r>
-    </w:p>
-    <w:p>
-      <w:pPr>
-        <w:pStyle w:val="ListParagraph"/>
-        <w:numPr>
-          <w:ilvl w:val="2"/>
-          <w:numId w:val="9"/>
-        </w:numPr>
-        <w:rPr>
-          <w:sz w:val="24"/>
-          <w:szCs w:val="24"/>
-        </w:rPr>
-      </w:pPr>
-      <w:r>
-        <w:rPr>
-          <w:sz w:val="24"/>
-          <w:szCs w:val="24"/>
-        </w:rPr>
-        <w:lastRenderedPageBreak/>
-        <w:t>Pinching them in like the end of a whoopee cushion</w:t>
-      </w:r>
-    </w:p>
-    <w:p>
-      <w:pPr>
-        <w:pStyle w:val="ListParagraph"/>
-        <w:numPr>
-          <w:ilvl w:val="3"/>
-          <w:numId w:val="9"/>
-        </w:numPr>
-        <w:rPr>
-          <w:sz w:val="24"/>
-          <w:szCs w:val="24"/>
-        </w:rPr>
-      </w:pPr>
-      <w:r>
-        <w:rPr>
-          <w:sz w:val="24"/>
-          <w:szCs w:val="24"/>
-        </w:rPr>
-        <w:t>Pros: easy</w:t>
-      </w:r>
-    </w:p>
-    <w:p>
-      <w:pPr>
-        <w:pStyle w:val="ListParagraph"/>
-        <w:numPr>
-          <w:ilvl w:val="3"/>
-          <w:numId w:val="9"/>
-        </w:numPr>
-        <w:rPr>
-          <w:sz w:val="24"/>
-          <w:szCs w:val="24"/>
-        </w:rPr>
-      </w:pPr>
-      <w:r>
-        <w:rPr>
-          <w:sz w:val="24"/>
-          <w:szCs w:val="24"/>
-        </w:rPr>
-        <w:t>Cons: when vacuum</w:t>
-      </w:r>
-      <w:r>
-        <w:rPr>
-          <w:sz w:val="24"/>
-          <w:szCs w:val="24"/>
-        </w:rPr>
-        <w:t xml:space="preserve"> is on</w:t>
-      </w:r>
-      <w:r>
-        <w:rPr>
-          <w:sz w:val="24"/>
-          <w:szCs w:val="24"/>
-        </w:rPr>
-        <w:t>, it may just pinch itself off and prevent the vacuum from sucking air out of the pad</w:t>
-      </w:r>
-    </w:p>
-    <w:p>
-      <w:pPr>
-        <w:pStyle w:val="ListParagraph"/>
-        <w:numPr>
-          <w:ilvl w:val="2"/>
-          <w:numId w:val="9"/>
-        </w:numPr>
-        <w:rPr>
-          <w:sz w:val="24"/>
-          <w:szCs w:val="24"/>
-        </w:rPr>
-      </w:pPr>
-      <w:r>
-        <w:rPr>
-          <w:sz w:val="24"/>
-          <w:szCs w:val="24"/>
-        </w:rPr>
-        <w:t>Attaching them with small sections of fairly rigid plastic tubing</w:t>
-      </w:r>
-    </w:p>
-    <w:p>
-      <w:pPr>
-        <w:pStyle w:val="ListParagraph"/>
-        <w:numPr>
-          <w:ilvl w:val="3"/>
-          <w:numId w:val="9"/>
-        </w:numPr>
-        <w:rPr>
-          <w:sz w:val="24"/>
-          <w:szCs w:val="24"/>
-        </w:rPr>
-      </w:pPr>
-      <w:r>
-        <w:rPr>
-          <w:sz w:val="24"/>
-          <w:szCs w:val="24"/>
-        </w:rPr>
-        <w:t>Pros: Won’t collapse</w:t>
-      </w:r>
-    </w:p>
-    <w:p>
-      <w:pPr>
-        <w:pStyle w:val="ListParagraph"/>
-        <w:numPr>
-          <w:ilvl w:val="3"/>
-          <w:numId w:val="9"/>
-        </w:numPr>
-        <w:rPr>
-          <w:sz w:val="24"/>
-          <w:szCs w:val="24"/>
-        </w:rPr>
-      </w:pPr>
-      <w:r>
-        <w:rPr>
-          <w:sz w:val="24"/>
-          <w:szCs w:val="24"/>
-        </w:rPr>
-        <w:t xml:space="preserve">Cons: Not sure how to attach the tubing to the pads (epoxy?), also </w:t>
-      </w:r>
-      <w:r>
-        <w:rPr>
-          <w:sz w:val="24"/>
-          <w:szCs w:val="24"/>
-        </w:rPr>
-        <w:t>it needs to be determined if the granular jamming material can get into these connecting tubes or not. If not, then some kind of filter needs to be added to the ends of the tubes to keep the material from shifting, while still allowing air through</w:t>
-      </w:r>
-    </w:p>
-    <w:p>
-      <w:pPr>
-        <w:pStyle w:val="ListParagraph"/>
-        <w:numPr>
-          <w:ilvl w:val="0"/>
-          <w:numId w:val="9"/>
-        </w:numPr>
-        <w:rPr>
-          <w:b/>
-          <w:sz w:val="24"/>
-          <w:szCs w:val="24"/>
-        </w:rPr>
-      </w:pPr>
-      <w:r>
-        <w:rPr>
-          <w:b/>
-          <w:sz w:val="24"/>
-          <w:szCs w:val="24"/>
-        </w:rPr>
-        <w:t>1 pad for each fingertip, one for the palm</w:t>
-      </w:r>
-    </w:p>
-    <w:p>
-      <w:pPr>
-        <w:pStyle w:val="ListParagraph"/>
-        <w:numPr>
-          <w:ilvl w:val="1"/>
-          <w:numId w:val="9"/>
-        </w:numPr>
-        <w:rPr>
-          <w:sz w:val="24"/>
-          <w:szCs w:val="24"/>
-        </w:rPr>
-      </w:pPr>
-      <w:r>
-        <w:rPr>
-          <w:sz w:val="24"/>
-          <w:szCs w:val="24"/>
-        </w:rPr>
-        <w:t>Pros: less complex than 3 pads/finger</w:t>
-      </w:r>
-    </w:p>
-    <w:p>
-      <w:pPr>
-        <w:pStyle w:val="ListParagraph"/>
-        <w:numPr>
-          <w:ilvl w:val="1"/>
-          <w:numId w:val="9"/>
-        </w:numPr>
-        <w:rPr>
-          <w:sz w:val="24"/>
-          <w:szCs w:val="24"/>
-        </w:rPr>
-      </w:pPr>
-      <w:r>
-        <w:rPr>
-          <w:sz w:val="24"/>
-          <w:szCs w:val="24"/>
-        </w:rPr>
-        <w:t>Cons: Less grip (but also the fingertip seems to be used the most)</w:t>
-      </w:r>
-    </w:p>
-    <w:p>
-      <w:pPr>
-        <w:pStyle w:val="ListParagraph"/>
-        <w:numPr>
-          <w:ilvl w:val="0"/>
-          <w:numId w:val="9"/>
-        </w:numPr>
-        <w:rPr>
-          <w:b/>
-          <w:sz w:val="24"/>
-          <w:szCs w:val="24"/>
-        </w:rPr>
-      </w:pPr>
-      <w:r>
-        <w:rPr>
-          <w:b/>
-          <w:sz w:val="24"/>
-          <w:szCs w:val="24"/>
-        </w:rPr>
-        <w:t>Connecting vs. not connecting the pads</w:t>
-      </w:r>
-    </w:p>
-    <w:p>
-      <w:pPr>
-        <w:pStyle w:val="ListParagraph"/>
-        <w:numPr>
-          <w:ilvl w:val="1"/>
-          <w:numId w:val="9"/>
-        </w:numPr>
-        <w:rPr>
-          <w:sz w:val="24"/>
-          <w:szCs w:val="24"/>
-        </w:rPr>
-      </w:pPr>
-      <w:r>
-        <w:rPr>
-          <w:sz w:val="24"/>
-          <w:szCs w:val="24"/>
-        </w:rPr>
-        <w:t>You can either have each pad for each finger connect to the next one down, to the next one down, into the palm, and have one tube from the palm to the vacuum, or you can have one tube come up from each pad, run through the finger, and have them join at the wrist. If you run them serially you have the problem of the connections getting in the way of the joints, if you run them parallel then you have the problem of the tubes getting in the way of the joints if they are very rigid, so it’s really something that has to be thought about.</w:t>
-      </w:r>
-    </w:p>
-    <w:p>
-      <w:pPr>
+      </w:pPr>
+      <w:r>
         <w:rPr>
           <w:b/>
           <w:sz w:val="28"/>
           <w:szCs w:val="28"/>
         </w:rPr>
-      </w:pPr>
-      <w:r>
-        <w:rPr>
-          <w:b/>
-          <w:sz w:val="28"/>
-          <w:szCs w:val="28"/>
-        </w:rPr>
         <w:t>Other Ideas:</w:t>
       </w:r>
     </w:p>
@@ -1395,9 +2189,6 @@
           <w:ilvl w:val="0"/>
           <w:numId w:val="1"/>
         </w:numPr>
-        <w:rPr>
-          <w:rFonts w:hint="eastAsia"/>
-        </w:rPr>
       </w:pPr>
       <w:r>
         <w:t>Perhaps use polycarbonate plastic for the final hand model, it is much stronger than PLA or ABS plastics</w:t>
@@ -1415,17 +2206,41 @@
         </w:numPr>
       </w:pPr>
       <w:r>
-        <w:rPr>
-          <w:rFonts w:hint="eastAsia"/>
-          <w:lang w:eastAsia="ko-KR"/>
-        </w:rPr>
-        <w:t>---</w:t>
-      </w:r>
-      <w:bookmarkStart w:id="0" w:name="_GoBack"/>
-      <w:bookmarkEnd w:id="0"/>
-    </w:p>
-    <w:p/>
-    <w:p/>
+        <w:t>Add a material to the tip of the index finger that allows use with touch screens</w:t>
+      </w:r>
+    </w:p>
+    <w:p>
+      <w:pPr>
+        <w:pStyle w:val="ListParagraph"/>
+        <w:numPr>
+          <w:ilvl w:val="0"/>
+          <w:numId w:val="1"/>
+        </w:numPr>
+      </w:pPr>
+      <w:r>
+        <w:t xml:space="preserve">Wrapping the granular jamming material up over the tip </w:t>
+      </w:r>
+      <w:proofErr w:type="spellStart"/>
+      <w:r>
+        <w:t>vs</w:t>
+      </w:r>
+      <w:proofErr w:type="spellEnd"/>
+      <w:r>
+        <w:t xml:space="preserve"> not</w:t>
+      </w:r>
+    </w:p>
+    <w:p>
+      <w:pPr>
+        <w:pStyle w:val="ListParagraph"/>
+        <w:numPr>
+          <w:ilvl w:val="0"/>
+          <w:numId w:val="1"/>
+        </w:numPr>
+      </w:pPr>
+      <w:r>
+        <w:t>Add nails—nails are actually used for some tasks (such as opening cans)</w:t>
+      </w:r>
+    </w:p>
     <w:sectPr>
       <w:pgSz w:w="12240" w:h="15840"/>
       <w:pgMar w:top="1440" w:right="1440" w:bottom="1440" w:left="1440" w:header="720" w:footer="720" w:gutter="0"/>
@@ -1439,9 +2254,122 @@
 <file path=word/numbering.xml><?xml version="1.0" encoding="utf-8"?>
 <w:numbering xmlns:wpc="http://schemas.microsoft.com/office/word/2010/wordprocessingCanvas" xmlns:mc="http://schemas.openxmlformats.org/markup-compatibility/2006" xmlns:o="urn:schemas-microsoft-com:office:office" xmlns:r="http://schemas.openxmlformats.org/officeDocument/2006/relationships" xmlns:m="http://schemas.openxmlformats.org/officeDocument/2006/math" xmlns:v="urn:schemas-microsoft-com:vml" xmlns:wp14="http://schemas.microsoft.com/office/word/2010/wordprocessingDrawing" xmlns:wp="http://schemas.openxmlformats.org/drawingml/2006/wordprocessingDrawing" xmlns:w10="urn:schemas-microsoft-com:office:word" xmlns:w="http://schemas.openxmlformats.org/wordprocessingml/2006/main" xmlns:w14="http://schemas.microsoft.com/office/word/2010/wordml" xmlns:wpg="http://schemas.microsoft.com/office/word/2010/wordprocessingGroup" xmlns:wpi="http://schemas.microsoft.com/office/word/2010/wordprocessingInk" xmlns:wne="http://schemas.microsoft.com/office/word/2006/wordml" xmlns:wps="http://schemas.microsoft.com/office/word/2010/wordprocessingShape" mc:Ignorable="w14 wp14">
   <w:abstractNum w:abstractNumId="0">
+    <w:nsid w:val="06E411AD"/>
+    <w:multiLevelType w:val="hybridMultilevel"/>
+    <w:tmpl w:val="792E3FB8"/>
+    <w:lvl w:ilvl="0" w:tplc="04090001">
+      <w:start w:val="1"/>
+      <w:numFmt w:val="bullet"/>
+      <w:lvlText w:val=""/>
+      <w:lvlJc w:val="left"/>
+      <w:pPr>
+        <w:ind w:left="720" w:hanging="360"/>
+      </w:pPr>
+      <w:rPr>
+        <w:rFonts w:ascii="Symbol" w:hAnsi="Symbol" w:hint="default"/>
+      </w:rPr>
+    </w:lvl>
+    <w:lvl w:ilvl="1" w:tplc="04090003">
+      <w:start w:val="1"/>
+      <w:numFmt w:val="bullet"/>
+      <w:lvlText w:val="o"/>
+      <w:lvlJc w:val="left"/>
+      <w:pPr>
+        <w:ind w:left="1440" w:hanging="360"/>
+      </w:pPr>
+      <w:rPr>
+        <w:rFonts w:ascii="Courier New" w:hAnsi="Courier New" w:cs="Courier New" w:hint="default"/>
+      </w:rPr>
+    </w:lvl>
+    <w:lvl w:ilvl="2" w:tplc="04090005">
+      <w:start w:val="1"/>
+      <w:numFmt w:val="bullet"/>
+      <w:lvlText w:val=""/>
+      <w:lvlJc w:val="left"/>
+      <w:pPr>
+        <w:ind w:left="2160" w:hanging="360"/>
+      </w:pPr>
+      <w:rPr>
+        <w:rFonts w:ascii="Wingdings" w:hAnsi="Wingdings" w:hint="default"/>
+      </w:rPr>
+    </w:lvl>
+    <w:lvl w:ilvl="3" w:tplc="04090001" w:tentative="1">
+      <w:start w:val="1"/>
+      <w:numFmt w:val="bullet"/>
+      <w:lvlText w:val=""/>
+      <w:lvlJc w:val="left"/>
+      <w:pPr>
+        <w:ind w:left="2880" w:hanging="360"/>
+      </w:pPr>
+      <w:rPr>
+        <w:rFonts w:ascii="Symbol" w:hAnsi="Symbol" w:hint="default"/>
+      </w:rPr>
+    </w:lvl>
+    <w:lvl w:ilvl="4" w:tplc="04090003" w:tentative="1">
+      <w:start w:val="1"/>
+      <w:numFmt w:val="bullet"/>
+      <w:lvlText w:val="o"/>
+      <w:lvlJc w:val="left"/>
+      <w:pPr>
+        <w:ind w:left="3600" w:hanging="360"/>
+      </w:pPr>
+      <w:rPr>
+        <w:rFonts w:ascii="Courier New" w:hAnsi="Courier New" w:cs="Courier New" w:hint="default"/>
+      </w:rPr>
+    </w:lvl>
+    <w:lvl w:ilvl="5" w:tplc="04090005" w:tentative="1">
+      <w:start w:val="1"/>
+      <w:numFmt w:val="bullet"/>
+      <w:lvlText w:val=""/>
+      <w:lvlJc w:val="left"/>
+      <w:pPr>
+        <w:ind w:left="4320" w:hanging="360"/>
+      </w:pPr>
+      <w:rPr>
+        <w:rFonts w:ascii="Wingdings" w:hAnsi="Wingdings" w:hint="default"/>
+      </w:rPr>
+    </w:lvl>
+    <w:lvl w:ilvl="6" w:tplc="04090001" w:tentative="1">
+      <w:start w:val="1"/>
+      <w:numFmt w:val="bullet"/>
+      <w:lvlText w:val=""/>
+      <w:lvlJc w:val="left"/>
+      <w:pPr>
+        <w:ind w:left="5040" w:hanging="360"/>
+      </w:pPr>
+      <w:rPr>
+        <w:rFonts w:ascii="Symbol" w:hAnsi="Symbol" w:hint="default"/>
+      </w:rPr>
+    </w:lvl>
+    <w:lvl w:ilvl="7" w:tplc="04090003" w:tentative="1">
+      <w:start w:val="1"/>
+      <w:numFmt w:val="bullet"/>
+      <w:lvlText w:val="o"/>
+      <w:lvlJc w:val="left"/>
+      <w:pPr>
+        <w:ind w:left="5760" w:hanging="360"/>
+      </w:pPr>
+      <w:rPr>
+        <w:rFonts w:ascii="Courier New" w:hAnsi="Courier New" w:cs="Courier New" w:hint="default"/>
+      </w:rPr>
+    </w:lvl>
+    <w:lvl w:ilvl="8" w:tplc="04090005" w:tentative="1">
+      <w:start w:val="1"/>
+      <w:numFmt w:val="bullet"/>
+      <w:lvlText w:val=""/>
+      <w:lvlJc w:val="left"/>
+      <w:pPr>
+        <w:ind w:left="6480" w:hanging="360"/>
+      </w:pPr>
+      <w:rPr>
+        <w:rFonts w:ascii="Wingdings" w:hAnsi="Wingdings" w:hint="default"/>
+      </w:rPr>
+    </w:lvl>
+  </w:abstractNum>
+  <w:abstractNum w:abstractNumId="1">
     <w:nsid w:val="086E0E96"/>
     <w:multiLevelType w:val="hybridMultilevel"/>
-    <w:tmpl w:val="A1024EF6"/>
+    <w:tmpl w:val="0804060E"/>
     <w:lvl w:ilvl="0" w:tplc="04090001">
       <w:start w:val="1"/>
       <w:numFmt w:val="bullet"/>
@@ -1551,7 +2479,7 @@
       </w:rPr>
     </w:lvl>
   </w:abstractNum>
-  <w:abstractNum w:abstractNumId="1">
+  <w:abstractNum w:abstractNumId="2">
     <w:nsid w:val="09E25E0E"/>
     <w:multiLevelType w:val="hybridMultilevel"/>
     <w:tmpl w:val="F5B81B68"/>
@@ -1664,7 +2592,7 @@
       </w:rPr>
     </w:lvl>
   </w:abstractNum>
-  <w:abstractNum w:abstractNumId="2">
+  <w:abstractNum w:abstractNumId="3">
     <w:nsid w:val="107C15CB"/>
     <w:multiLevelType w:val="hybridMultilevel"/>
     <w:tmpl w:val="9FFE396A"/>
@@ -1716,7 +2644,7 @@
         <w:rFonts w:ascii="Symbol" w:hAnsi="Symbol" w:hint="default"/>
       </w:rPr>
     </w:lvl>
-    <w:lvl w:ilvl="4" w:tplc="04090003" w:tentative="1">
+    <w:lvl w:ilvl="4" w:tplc="04090003">
       <w:start w:val="1"/>
       <w:numFmt w:val="bullet"/>
       <w:lvlText w:val="o"/>
@@ -1777,7 +2705,7 @@
       </w:rPr>
     </w:lvl>
   </w:abstractNum>
-  <w:abstractNum w:abstractNumId="3">
+  <w:abstractNum w:abstractNumId="4">
     <w:nsid w:val="16D63962"/>
     <w:multiLevelType w:val="hybridMultilevel"/>
     <w:tmpl w:val="3266CF32"/>
@@ -1890,7 +2818,7 @@
       </w:rPr>
     </w:lvl>
   </w:abstractNum>
-  <w:abstractNum w:abstractNumId="4">
+  <w:abstractNum w:abstractNumId="5">
     <w:nsid w:val="1A2F2964"/>
     <w:multiLevelType w:val="hybridMultilevel"/>
     <w:tmpl w:val="9E8CCAFA"/>
@@ -2003,7 +2931,7 @@
       </w:rPr>
     </w:lvl>
   </w:abstractNum>
-  <w:abstractNum w:abstractNumId="5">
+  <w:abstractNum w:abstractNumId="6">
     <w:nsid w:val="1A3C2290"/>
     <w:multiLevelType w:val="hybridMultilevel"/>
     <w:tmpl w:val="50E2467E"/>
@@ -2116,7 +3044,7 @@
       </w:rPr>
     </w:lvl>
   </w:abstractNum>
-  <w:abstractNum w:abstractNumId="6">
+  <w:abstractNum w:abstractNumId="7">
     <w:nsid w:val="242C53B4"/>
     <w:multiLevelType w:val="hybridMultilevel"/>
     <w:tmpl w:val="C12E7DE6"/>
@@ -2229,7 +3157,7 @@
       </w:rPr>
     </w:lvl>
   </w:abstractNum>
-  <w:abstractNum w:abstractNumId="7">
+  <w:abstractNum w:abstractNumId="8">
     <w:nsid w:val="2EDC7977"/>
     <w:multiLevelType w:val="hybridMultilevel"/>
     <w:tmpl w:val="39C46592"/>
@@ -2342,7 +3270,7 @@
       </w:rPr>
     </w:lvl>
   </w:abstractNum>
-  <w:abstractNum w:abstractNumId="8">
+  <w:abstractNum w:abstractNumId="9">
     <w:nsid w:val="48C91C37"/>
     <w:multiLevelType w:val="hybridMultilevel"/>
     <w:tmpl w:val="1F0C54D8"/>
@@ -2456,31 +3384,34 @@
     </w:lvl>
   </w:abstractNum>
   <w:num w:numId="1">
-    <w:abstractNumId w:val="0"/>
+    <w:abstractNumId w:val="1"/>
   </w:num>
   <w:num w:numId="2">
-    <w:abstractNumId w:val="1"/>
+    <w:abstractNumId w:val="2"/>
   </w:num>
   <w:num w:numId="3">
+    <w:abstractNumId w:val="6"/>
+  </w:num>
+  <w:num w:numId="4">
+    <w:abstractNumId w:val="4"/>
+  </w:num>
+  <w:num w:numId="5">
+    <w:abstractNumId w:val="9"/>
+  </w:num>
+  <w:num w:numId="6">
+    <w:abstractNumId w:val="7"/>
+  </w:num>
+  <w:num w:numId="7">
+    <w:abstractNumId w:val="8"/>
+  </w:num>
+  <w:num w:numId="8">
     <w:abstractNumId w:val="5"/>
   </w:num>
-  <w:num w:numId="4">
+  <w:num w:numId="9">
     <w:abstractNumId w:val="3"/>
   </w:num>
-  <w:num w:numId="5">
-    <w:abstractNumId w:val="8"/>
-  </w:num>
-  <w:num w:numId="6">
-    <w:abstractNumId w:val="6"/>
-  </w:num>
-  <w:num w:numId="7">
-    <w:abstractNumId w:val="7"/>
-  </w:num>
-  <w:num w:numId="8">
-    <w:abstractNumId w:val="4"/>
-  </w:num>
-  <w:num w:numId="9">
-    <w:abstractNumId w:val="2"/>
+  <w:num w:numId="10">
+    <w:abstractNumId w:val="0"/>
   </w:num>
 </w:numbering>
 </file>

</xml_diff>

<commit_message>
My slides for presentation 1
</commit_message>
<xml_diff>
--- a/GeneralBrainstorming/Current Ideas.docx
+++ b/GeneralBrainstorming/Current Ideas.docx
@@ -40,504 +40,6 @@
     <w:p>
       <w:pPr>
         <w:rPr>
-          <w:b/>
-          <w:sz w:val="24"/>
-          <w:szCs w:val="24"/>
-        </w:rPr>
-      </w:pPr>
-      <w:r>
-        <w:rPr>
-          <w:b/>
-          <w:sz w:val="24"/>
-          <w:szCs w:val="24"/>
-        </w:rPr>
-        <w:t>Joint Ideas</w:t>
-      </w:r>
-    </w:p>
-    <w:p>
-      <w:pPr>
-        <w:pStyle w:val="ListParagraph"/>
-        <w:numPr>
-          <w:ilvl w:val="0"/>
-          <w:numId w:val="10"/>
-        </w:numPr>
-        <w:rPr>
-          <w:sz w:val="24"/>
-          <w:szCs w:val="24"/>
-        </w:rPr>
-      </w:pPr>
-      <w:r>
-        <w:rPr>
-          <w:sz w:val="24"/>
-          <w:szCs w:val="24"/>
-        </w:rPr>
-        <w:t>Ways to move joints:</w:t>
-      </w:r>
-    </w:p>
-    <w:p>
-      <w:pPr>
-        <w:pStyle w:val="ListParagraph"/>
-        <w:numPr>
-          <w:ilvl w:val="1"/>
-          <w:numId w:val="10"/>
-        </w:numPr>
-        <w:rPr>
-          <w:sz w:val="24"/>
-          <w:szCs w:val="24"/>
-        </w:rPr>
-      </w:pPr>
-      <w:r>
-        <w:rPr>
-          <w:sz w:val="24"/>
-          <w:szCs w:val="24"/>
-        </w:rPr>
-        <w:t>Pneumatics</w:t>
-      </w:r>
-    </w:p>
-    <w:p>
-      <w:pPr>
-        <w:pStyle w:val="ListParagraph"/>
-        <w:numPr>
-          <w:ilvl w:val="2"/>
-          <w:numId w:val="10"/>
-        </w:numPr>
-        <w:rPr>
-          <w:sz w:val="24"/>
-          <w:szCs w:val="24"/>
-        </w:rPr>
-      </w:pPr>
-      <w:r>
-        <w:rPr>
-          <w:sz w:val="24"/>
-          <w:szCs w:val="24"/>
-        </w:rPr>
-        <w:t>Pros: will already have pneumatic components (due to granular jamming)</w:t>
-      </w:r>
-    </w:p>
-    <w:p>
-      <w:pPr>
-        <w:pStyle w:val="ListParagraph"/>
-        <w:numPr>
-          <w:ilvl w:val="2"/>
-          <w:numId w:val="10"/>
-        </w:numPr>
-        <w:rPr>
-          <w:sz w:val="24"/>
-          <w:szCs w:val="24"/>
-        </w:rPr>
-      </w:pPr>
-      <w:r>
-        <w:rPr>
-          <w:sz w:val="24"/>
-          <w:szCs w:val="24"/>
-        </w:rPr>
-        <w:t>Cons: sudden and loud, bad range of motion, hard to control</w:t>
-      </w:r>
-    </w:p>
-    <w:p>
-      <w:pPr>
-        <w:pStyle w:val="ListParagraph"/>
-        <w:numPr>
-          <w:ilvl w:val="1"/>
-          <w:numId w:val="10"/>
-        </w:numPr>
-        <w:rPr>
-          <w:sz w:val="24"/>
-          <w:szCs w:val="24"/>
-        </w:rPr>
-      </w:pPr>
-      <w:r>
-        <w:rPr>
-          <w:sz w:val="24"/>
-          <w:szCs w:val="24"/>
-        </w:rPr>
-        <w:t>Motors</w:t>
-      </w:r>
-      <w:r>
-        <w:rPr>
-          <w:sz w:val="24"/>
-          <w:szCs w:val="24"/>
-        </w:rPr>
-        <w:t xml:space="preserve"> (one per joint)</w:t>
-      </w:r>
-    </w:p>
-    <w:p>
-      <w:pPr>
-        <w:pStyle w:val="ListParagraph"/>
-        <w:numPr>
-          <w:ilvl w:val="2"/>
-          <w:numId w:val="10"/>
-        </w:numPr>
-        <w:rPr>
-          <w:sz w:val="24"/>
-          <w:szCs w:val="24"/>
-        </w:rPr>
-      </w:pPr>
-      <w:r>
-        <w:rPr>
-          <w:sz w:val="24"/>
-          <w:szCs w:val="24"/>
-        </w:rPr>
-        <w:t>Pros: very precise control</w:t>
-      </w:r>
-    </w:p>
-    <w:p>
-      <w:pPr>
-        <w:pStyle w:val="ListParagraph"/>
-        <w:numPr>
-          <w:ilvl w:val="2"/>
-          <w:numId w:val="10"/>
-        </w:numPr>
-        <w:rPr>
-          <w:sz w:val="24"/>
-          <w:szCs w:val="24"/>
-        </w:rPr>
-      </w:pPr>
-      <w:r>
-        <w:rPr>
-          <w:sz w:val="24"/>
-          <w:szCs w:val="24"/>
-        </w:rPr>
-        <w:t>Cons: very complex to control, very bulky, very expensive (~15 motors/hand)</w:t>
-      </w:r>
-    </w:p>
-    <w:p>
-      <w:pPr>
-        <w:pStyle w:val="ListParagraph"/>
-        <w:numPr>
-          <w:ilvl w:val="1"/>
-          <w:numId w:val="10"/>
-        </w:numPr>
-        <w:rPr>
-          <w:b/>
-          <w:sz w:val="24"/>
-          <w:szCs w:val="24"/>
-        </w:rPr>
-      </w:pPr>
-      <w:r>
-        <w:rPr>
-          <w:b/>
-          <w:sz w:val="24"/>
-          <w:szCs w:val="24"/>
-        </w:rPr>
-        <w:t>Cables</w:t>
-      </w:r>
-      <w:r>
-        <w:rPr>
-          <w:b/>
-          <w:sz w:val="24"/>
-          <w:szCs w:val="24"/>
-        </w:rPr>
-        <w:t xml:space="preserve"> (selected method)</w:t>
-      </w:r>
-    </w:p>
-    <w:p>
-      <w:pPr>
-        <w:pStyle w:val="ListParagraph"/>
-        <w:numPr>
-          <w:ilvl w:val="2"/>
-          <w:numId w:val="10"/>
-        </w:numPr>
-        <w:rPr>
-          <w:sz w:val="24"/>
-          <w:szCs w:val="24"/>
-        </w:rPr>
-      </w:pPr>
-      <w:r>
-        <w:rPr>
-          <w:sz w:val="24"/>
-          <w:szCs w:val="24"/>
-        </w:rPr>
-        <w:t>Pros: Near-natural range of motion, fewer motors required/finger, simple control</w:t>
-      </w:r>
-    </w:p>
-    <w:p>
-      <w:pPr>
-        <w:pStyle w:val="ListParagraph"/>
-        <w:numPr>
-          <w:ilvl w:val="2"/>
-          <w:numId w:val="10"/>
-        </w:numPr>
-        <w:rPr>
-          <w:sz w:val="24"/>
-          <w:szCs w:val="24"/>
-        </w:rPr>
-      </w:pPr>
-      <w:r>
-        <w:rPr>
-          <w:sz w:val="24"/>
-          <w:szCs w:val="24"/>
-        </w:rPr>
-        <w:t>Cons: unable to move just one joint at a time (moves all 3 in tandem)</w:t>
-      </w:r>
-    </w:p>
-    <w:p>
-      <w:pPr>
-        <w:pStyle w:val="ListParagraph"/>
-        <w:numPr>
-          <w:ilvl w:val="1"/>
-          <w:numId w:val="10"/>
-        </w:numPr>
-        <w:rPr>
-          <w:sz w:val="24"/>
-          <w:szCs w:val="24"/>
-        </w:rPr>
-      </w:pPr>
-      <w:r>
-        <w:rPr>
-          <w:sz w:val="24"/>
-          <w:szCs w:val="24"/>
-        </w:rPr>
-        <w:t xml:space="preserve">Motors and </w:t>
-      </w:r>
-      <w:r>
-        <w:rPr>
-          <w:sz w:val="24"/>
-          <w:szCs w:val="24"/>
-        </w:rPr>
-        <w:t>Cables</w:t>
-      </w:r>
-      <w:r>
-        <w:rPr>
-          <w:sz w:val="24"/>
-          <w:szCs w:val="24"/>
-        </w:rPr>
-        <w:t xml:space="preserve"> (motors at base of fingers)</w:t>
-      </w:r>
-      <w:r>
-        <w:rPr>
-          <w:sz w:val="24"/>
-          <w:szCs w:val="24"/>
-        </w:rPr>
-        <w:t>:</w:t>
-      </w:r>
-    </w:p>
-    <w:p>
-      <w:pPr>
-        <w:pStyle w:val="ListParagraph"/>
-        <w:numPr>
-          <w:ilvl w:val="2"/>
-          <w:numId w:val="10"/>
-        </w:numPr>
-        <w:rPr>
-          <w:sz w:val="24"/>
-          <w:szCs w:val="24"/>
-        </w:rPr>
-      </w:pPr>
-      <w:r>
-        <w:rPr>
-          <w:sz w:val="24"/>
-          <w:szCs w:val="24"/>
-        </w:rPr>
-        <w:t>Pros: allow for better range of motion than cables only</w:t>
-      </w:r>
-    </w:p>
-    <w:p>
-      <w:pPr>
-        <w:pStyle w:val="ListParagraph"/>
-        <w:numPr>
-          <w:ilvl w:val="2"/>
-          <w:numId w:val="10"/>
-        </w:numPr>
-        <w:rPr>
-          <w:sz w:val="24"/>
-          <w:szCs w:val="24"/>
-        </w:rPr>
-      </w:pPr>
-      <w:r>
-        <w:rPr>
-          <w:sz w:val="24"/>
-          <w:szCs w:val="24"/>
-        </w:rPr>
-        <w:t>Cons: bulky, complex, cables and motors may interfere with each other</w:t>
-      </w:r>
-    </w:p>
-    <w:p>
-      <w:pPr>
-        <w:pStyle w:val="ListParagraph"/>
-        <w:numPr>
-          <w:ilvl w:val="0"/>
-          <w:numId w:val="10"/>
-        </w:numPr>
-        <w:rPr>
-          <w:sz w:val="24"/>
-          <w:szCs w:val="24"/>
-        </w:rPr>
-      </w:pPr>
-      <w:r>
-        <w:rPr>
-          <w:sz w:val="24"/>
-          <w:szCs w:val="24"/>
-        </w:rPr>
-        <w:t>Ways to hold a position:</w:t>
-      </w:r>
-    </w:p>
-    <w:p>
-      <w:pPr>
-        <w:pStyle w:val="ListParagraph"/>
-        <w:numPr>
-          <w:ilvl w:val="1"/>
-          <w:numId w:val="10"/>
-        </w:numPr>
-        <w:rPr>
-          <w:sz w:val="24"/>
-          <w:szCs w:val="24"/>
-        </w:rPr>
-      </w:pPr>
-      <w:r>
-        <w:rPr>
-          <w:sz w:val="24"/>
-          <w:szCs w:val="24"/>
-        </w:rPr>
-        <w:t>Gear teeth at joint interface</w:t>
-      </w:r>
-    </w:p>
-    <w:p>
-      <w:pPr>
-        <w:pStyle w:val="ListParagraph"/>
-        <w:numPr>
-          <w:ilvl w:val="2"/>
-          <w:numId w:val="10"/>
-        </w:numPr>
-        <w:rPr>
-          <w:sz w:val="24"/>
-          <w:szCs w:val="24"/>
-        </w:rPr>
-      </w:pPr>
-      <w:r>
-        <w:rPr>
-          <w:sz w:val="24"/>
-          <w:szCs w:val="24"/>
-        </w:rPr>
-        <w:t>Pros: can hold position</w:t>
-      </w:r>
-      <w:r>
-        <w:rPr>
-          <w:sz w:val="24"/>
-          <w:szCs w:val="24"/>
-        </w:rPr>
-        <w:t xml:space="preserve"> (to a degree)</w:t>
-      </w:r>
-    </w:p>
-    <w:p>
-      <w:pPr>
-        <w:pStyle w:val="ListParagraph"/>
-        <w:numPr>
-          <w:ilvl w:val="2"/>
-          <w:numId w:val="10"/>
-        </w:numPr>
-        <w:rPr>
-          <w:sz w:val="24"/>
-          <w:szCs w:val="24"/>
-        </w:rPr>
-      </w:pPr>
-      <w:r>
-        <w:rPr>
-          <w:sz w:val="24"/>
-          <w:szCs w:val="24"/>
-        </w:rPr>
-        <w:t xml:space="preserve">Cons: finite “steps” for motion, </w:t>
-      </w:r>
-      <w:r>
-        <w:rPr>
-          <w:sz w:val="24"/>
-          <w:szCs w:val="24"/>
-        </w:rPr>
-        <w:t>holding position is not a huge benefit</w:t>
-      </w:r>
-    </w:p>
-    <w:p>
-      <w:pPr>
-        <w:pStyle w:val="ListParagraph"/>
-        <w:numPr>
-          <w:ilvl w:val="1"/>
-          <w:numId w:val="10"/>
-        </w:numPr>
-        <w:rPr>
-          <w:sz w:val="24"/>
-          <w:szCs w:val="24"/>
-        </w:rPr>
-      </w:pPr>
-      <w:r>
-        <w:rPr>
-          <w:sz w:val="24"/>
-          <w:szCs w:val="24"/>
-        </w:rPr>
-        <w:t>External joint locks</w:t>
-      </w:r>
-    </w:p>
-    <w:p>
-      <w:pPr>
-        <w:pStyle w:val="ListParagraph"/>
-        <w:numPr>
-          <w:ilvl w:val="2"/>
-          <w:numId w:val="10"/>
-        </w:numPr>
-        <w:rPr>
-          <w:sz w:val="24"/>
-          <w:szCs w:val="24"/>
-        </w:rPr>
-      </w:pPr>
-      <w:r>
-        <w:rPr>
-          <w:sz w:val="24"/>
-          <w:szCs w:val="24"/>
-        </w:rPr>
-        <w:t>Pros: allows user to disable joints &amp; hold them in stable positions</w:t>
-      </w:r>
-    </w:p>
-    <w:p>
-      <w:pPr>
-        <w:pStyle w:val="ListParagraph"/>
-        <w:numPr>
-          <w:ilvl w:val="3"/>
-          <w:numId w:val="10"/>
-        </w:numPr>
-        <w:rPr>
-          <w:sz w:val="24"/>
-          <w:szCs w:val="24"/>
-        </w:rPr>
-      </w:pPr>
-      <w:r>
-        <w:rPr>
-          <w:sz w:val="24"/>
-          <w:szCs w:val="24"/>
-        </w:rPr>
-        <w:t xml:space="preserve">Necessary for typing, </w:t>
-      </w:r>
-      <w:proofErr w:type="spellStart"/>
-      <w:r>
-        <w:rPr>
-          <w:sz w:val="24"/>
-          <w:szCs w:val="24"/>
-        </w:rPr>
-        <w:t>etc</w:t>
-      </w:r>
-      <w:proofErr w:type="spellEnd"/>
-    </w:p>
-    <w:p>
-      <w:pPr>
-        <w:pStyle w:val="ListParagraph"/>
-        <w:numPr>
-          <w:ilvl w:val="2"/>
-          <w:numId w:val="10"/>
-        </w:numPr>
-        <w:rPr>
-          <w:sz w:val="24"/>
-          <w:szCs w:val="24"/>
-        </w:rPr>
-      </w:pPr>
-      <w:r>
-        <w:rPr>
-          <w:sz w:val="24"/>
-          <w:szCs w:val="24"/>
-        </w:rPr>
-        <w:t>Cons: Would require the user to snap them in/out (assumes use of the other hand)</w:t>
-      </w:r>
-    </w:p>
-    <w:p>
-      <w:pPr>
-        <w:rPr>
           <w:sz w:val="24"/>
           <w:szCs w:val="24"/>
         </w:rPr>
@@ -695,7 +197,6 @@
           <w:sz w:val="24"/>
           <w:szCs w:val="24"/>
         </w:rPr>
-        <w:lastRenderedPageBreak/>
         <w:t>Cons: expense/complexity/space (also not sure how to implement it)</w:t>
       </w:r>
     </w:p>
@@ -763,7 +264,14 @@
           <w:sz w:val="24"/>
           <w:szCs w:val="24"/>
         </w:rPr>
-        <w:t xml:space="preserve"> (also not sure how to implement it)</w:t>
+        <w:t xml:space="preserve"> </w:t>
+      </w:r>
+      <w:r>
+        <w:rPr>
+          <w:sz w:val="24"/>
+          <w:szCs w:val="24"/>
+        </w:rPr>
+        <w:t>(also not sure how to implement it)</w:t>
       </w:r>
     </w:p>
     <w:p>
@@ -800,7 +308,7 @@
           <w:sz w:val="24"/>
           <w:szCs w:val="24"/>
         </w:rPr>
-        <w:t>Long rubber bands</w:t>
+        <w:t>Dental rubber bands</w:t>
       </w:r>
     </w:p>
     <w:p>
@@ -840,7 +348,7 @@
           <w:sz w:val="24"/>
           <w:szCs w:val="24"/>
         </w:rPr>
-        <w:t>Cons: if one snaps that whole finger will be useless until it is replaced</w:t>
+        <w:t>Cons: may be fragile</w:t>
       </w:r>
     </w:p>
     <w:p>
@@ -860,7 +368,27 @@
           <w:sz w:val="24"/>
           <w:szCs w:val="24"/>
         </w:rPr>
-        <w:t>Dental rubber bands</w:t>
+        <w:t>Flat springs</w:t>
+      </w:r>
+    </w:p>
+    <w:p>
+      <w:pPr>
+        <w:pStyle w:val="ListParagraph"/>
+        <w:numPr>
+          <w:ilvl w:val="0"/>
+          <w:numId w:val="5"/>
+        </w:numPr>
+        <w:rPr>
+          <w:sz w:val="24"/>
+          <w:szCs w:val="24"/>
+        </w:rPr>
+      </w:pPr>
+      <w:r>
+        <w:rPr>
+          <w:sz w:val="24"/>
+          <w:szCs w:val="24"/>
+        </w:rPr>
+        <w:t>Another set of cables</w:t>
       </w:r>
     </w:p>
     <w:p>
@@ -880,14 +408,30 @@
           <w:sz w:val="24"/>
           <w:szCs w:val="24"/>
         </w:rPr>
-        <w:t>Pros: Cheap, proven</w:t>
-      </w:r>
-      <w:r>
-        <w:rPr>
-          <w:sz w:val="24"/>
-          <w:szCs w:val="24"/>
-        </w:rPr>
-        <w:t>, easily replaced</w:t>
+        <w:t xml:space="preserve">Pros: allows for </w:t>
+      </w:r>
+      <w:proofErr w:type="spellStart"/>
+      <w:r>
+        <w:rPr>
+          <w:sz w:val="24"/>
+          <w:szCs w:val="24"/>
+        </w:rPr>
+        <w:t>hyperflexation</w:t>
+      </w:r>
+      <w:proofErr w:type="spellEnd"/>
+      <w:r>
+        <w:rPr>
+          <w:sz w:val="24"/>
+          <w:szCs w:val="24"/>
+        </w:rPr>
+        <w:t xml:space="preserve">, </w:t>
+      </w:r>
+      <w:r>
+        <w:rPr>
+          <w:sz w:val="24"/>
+          <w:szCs w:val="24"/>
+        </w:rPr>
+        <w:t>allows the hand to flop when relaxed, like the real thing</w:t>
       </w:r>
     </w:p>
     <w:p>
@@ -907,142 +451,6 @@
           <w:sz w:val="24"/>
           <w:szCs w:val="24"/>
         </w:rPr>
-        <w:t>Cons: may be fragile</w:t>
-      </w:r>
-    </w:p>
-    <w:p>
-      <w:pPr>
-        <w:pStyle w:val="ListParagraph"/>
-        <w:numPr>
-          <w:ilvl w:val="0"/>
-          <w:numId w:val="5"/>
-        </w:numPr>
-        <w:rPr>
-          <w:sz w:val="24"/>
-          <w:szCs w:val="24"/>
-        </w:rPr>
-      </w:pPr>
-      <w:r>
-        <w:rPr>
-          <w:sz w:val="24"/>
-          <w:szCs w:val="24"/>
-        </w:rPr>
-        <w:t>Flat springs</w:t>
-      </w:r>
-    </w:p>
-    <w:p>
-      <w:pPr>
-        <w:pStyle w:val="ListParagraph"/>
-        <w:numPr>
-          <w:ilvl w:val="1"/>
-          <w:numId w:val="5"/>
-        </w:numPr>
-        <w:rPr>
-          <w:sz w:val="24"/>
-          <w:szCs w:val="24"/>
-        </w:rPr>
-      </w:pPr>
-      <w:r>
-        <w:rPr>
-          <w:sz w:val="24"/>
-          <w:szCs w:val="24"/>
-        </w:rPr>
-        <w:t>Pros: More robust than rubber bands</w:t>
-      </w:r>
-    </w:p>
-    <w:p>
-      <w:pPr>
-        <w:pStyle w:val="ListParagraph"/>
-        <w:numPr>
-          <w:ilvl w:val="1"/>
-          <w:numId w:val="5"/>
-        </w:numPr>
-        <w:rPr>
-          <w:sz w:val="24"/>
-          <w:szCs w:val="24"/>
-        </w:rPr>
-      </w:pPr>
-      <w:r>
-        <w:rPr>
-          <w:sz w:val="24"/>
-          <w:szCs w:val="24"/>
-        </w:rPr>
-        <w:t>Cons: May be hard to replace</w:t>
-      </w:r>
-    </w:p>
-    <w:p>
-      <w:pPr>
-        <w:pStyle w:val="ListParagraph"/>
-        <w:numPr>
-          <w:ilvl w:val="0"/>
-          <w:numId w:val="5"/>
-        </w:numPr>
-        <w:rPr>
-          <w:sz w:val="24"/>
-          <w:szCs w:val="24"/>
-        </w:rPr>
-      </w:pPr>
-      <w:r>
-        <w:rPr>
-          <w:sz w:val="24"/>
-          <w:szCs w:val="24"/>
-        </w:rPr>
-        <w:t>Another set of cables</w:t>
-      </w:r>
-    </w:p>
-    <w:p>
-      <w:pPr>
-        <w:pStyle w:val="ListParagraph"/>
-        <w:numPr>
-          <w:ilvl w:val="1"/>
-          <w:numId w:val="5"/>
-        </w:numPr>
-        <w:rPr>
-          <w:sz w:val="24"/>
-          <w:szCs w:val="24"/>
-        </w:rPr>
-      </w:pPr>
-      <w:r>
-        <w:rPr>
-          <w:sz w:val="24"/>
-          <w:szCs w:val="24"/>
-        </w:rPr>
-        <w:t xml:space="preserve">Pros: allows for </w:t>
-      </w:r>
-      <w:proofErr w:type="spellStart"/>
-      <w:r>
-        <w:rPr>
-          <w:sz w:val="24"/>
-          <w:szCs w:val="24"/>
-        </w:rPr>
-        <w:t>hyperflexation</w:t>
-      </w:r>
-      <w:proofErr w:type="spellEnd"/>
-      <w:r>
-        <w:rPr>
-          <w:sz w:val="24"/>
-          <w:szCs w:val="24"/>
-        </w:rPr>
-        <w:t>, allows the hand to flop when relaxed, like the real thing</w:t>
-      </w:r>
-    </w:p>
-    <w:p>
-      <w:pPr>
-        <w:pStyle w:val="ListParagraph"/>
-        <w:numPr>
-          <w:ilvl w:val="1"/>
-          <w:numId w:val="5"/>
-        </w:numPr>
-        <w:rPr>
-          <w:sz w:val="24"/>
-          <w:szCs w:val="24"/>
-        </w:rPr>
-      </w:pPr>
-      <w:r>
-        <w:rPr>
-          <w:sz w:val="24"/>
-          <w:szCs w:val="24"/>
-        </w:rPr>
         <w:t>Cons: requires a lot of motors</w:t>
       </w:r>
     </w:p>
@@ -1060,7 +468,15 @@
           <w:sz w:val="24"/>
           <w:szCs w:val="24"/>
         </w:rPr>
-        <w:t>Sensing Grip:</w:t>
+        <w:t>Sensing Grip</w:t>
+      </w:r>
+      <w:r>
+        <w:rPr>
+          <w:b/>
+          <w:sz w:val="24"/>
+          <w:szCs w:val="24"/>
+        </w:rPr>
+        <w:t>:</w:t>
       </w:r>
     </w:p>
     <w:p>
@@ -1071,30 +487,17 @@
           <w:numId w:val="6"/>
         </w:numPr>
         <w:rPr>
-          <w:sz w:val="24"/>
-          <w:szCs w:val="24"/>
-        </w:rPr>
-      </w:pPr>
-      <w:r>
-        <w:rPr>
-          <w:sz w:val="24"/>
-          <w:szCs w:val="24"/>
-        </w:rPr>
-        <w:t>Don’t sense grip, instead jus</w:t>
-      </w:r>
-      <w:r>
-        <w:rPr>
-          <w:sz w:val="24"/>
-          <w:szCs w:val="24"/>
-        </w:rPr>
-        <w:t>t have a button to run the vacuu</w:t>
-      </w:r>
-      <w:r>
-        <w:rPr>
-          <w:sz w:val="24"/>
-          <w:szCs w:val="24"/>
-        </w:rPr>
-        <w:t>m</w:t>
+          <w:b/>
+          <w:sz w:val="24"/>
+          <w:szCs w:val="24"/>
+        </w:rPr>
+      </w:pPr>
+      <w:r>
+        <w:rPr>
+          <w:sz w:val="24"/>
+          <w:szCs w:val="24"/>
+        </w:rPr>
+        <w:t>Place bump sensor under granular jamming pad</w:t>
       </w:r>
     </w:p>
     <w:p>
@@ -1105,16 +508,38 @@
           <w:numId w:val="6"/>
         </w:numPr>
         <w:rPr>
-          <w:sz w:val="24"/>
-          <w:szCs w:val="24"/>
-        </w:rPr>
-      </w:pPr>
-      <w:r>
-        <w:rPr>
-          <w:sz w:val="24"/>
-          <w:szCs w:val="24"/>
-        </w:rPr>
-        <w:t>Pros: simple</w:t>
+          <w:b/>
+          <w:sz w:val="24"/>
+          <w:szCs w:val="24"/>
+        </w:rPr>
+      </w:pPr>
+      <w:r>
+        <w:rPr>
+          <w:sz w:val="24"/>
+          <w:szCs w:val="24"/>
+        </w:rPr>
+        <w:t>Cons: electronic component (cannot get wet), wires must be housed in fingers and thus flexed a lot, causing wear and tear</w:t>
+      </w:r>
+    </w:p>
+    <w:p>
+      <w:pPr>
+        <w:pStyle w:val="ListParagraph"/>
+        <w:numPr>
+          <w:ilvl w:val="0"/>
+          <w:numId w:val="6"/>
+        </w:numPr>
+        <w:rPr>
+          <w:b/>
+          <w:sz w:val="24"/>
+          <w:szCs w:val="24"/>
+        </w:rPr>
+      </w:pPr>
+      <w:r>
+        <w:rPr>
+          <w:sz w:val="24"/>
+          <w:szCs w:val="24"/>
+        </w:rPr>
+        <w:t>Place encoder on servo motor, read to see  if motor is stalled</w:t>
       </w:r>
     </w:p>
     <w:p>
@@ -1125,37 +550,17 @@
           <w:numId w:val="6"/>
         </w:numPr>
         <w:rPr>
-          <w:sz w:val="24"/>
-          <w:szCs w:val="24"/>
-        </w:rPr>
-      </w:pPr>
-      <w:r>
-        <w:rPr>
-          <w:sz w:val="24"/>
-          <w:szCs w:val="24"/>
-        </w:rPr>
-        <w:t>Cons: Requires user to press button (assumes they have another arm)</w:t>
-      </w:r>
-    </w:p>
-    <w:p>
-      <w:pPr>
-        <w:pStyle w:val="ListParagraph"/>
-        <w:numPr>
-          <w:ilvl w:val="0"/>
-          <w:numId w:val="6"/>
-        </w:numPr>
-        <w:rPr>
-          <w:b/>
-          <w:sz w:val="24"/>
-          <w:szCs w:val="24"/>
-        </w:rPr>
-      </w:pPr>
-      <w:r>
-        <w:rPr>
-          <w:sz w:val="24"/>
-          <w:szCs w:val="24"/>
-        </w:rPr>
-        <w:t>Place bump sensor under granular jamming pad</w:t>
+          <w:b/>
+          <w:sz w:val="24"/>
+          <w:szCs w:val="24"/>
+        </w:rPr>
+      </w:pPr>
+      <w:r>
+        <w:rPr>
+          <w:sz w:val="24"/>
+          <w:szCs w:val="24"/>
+        </w:rPr>
+        <w:t>Pros: Does not require electronic components to be in the hand</w:t>
       </w:r>
     </w:p>
     <w:p>
@@ -1176,88 +581,37 @@
           <w:sz w:val="24"/>
           <w:szCs w:val="24"/>
         </w:rPr>
-        <w:t>Cons: electronic component (cannot get wet), wires must be housed in fingers and thus flexed a lot, causing wear and tear</w:t>
-      </w:r>
-    </w:p>
-    <w:p>
-      <w:pPr>
-        <w:pStyle w:val="ListParagraph"/>
-        <w:numPr>
-          <w:ilvl w:val="0"/>
-          <w:numId w:val="6"/>
-        </w:numPr>
-        <w:rPr>
-          <w:b/>
-          <w:sz w:val="24"/>
-          <w:szCs w:val="24"/>
-        </w:rPr>
-      </w:pPr>
-      <w:r>
-        <w:rPr>
-          <w:sz w:val="24"/>
-          <w:szCs w:val="24"/>
-        </w:rPr>
-        <w:t>Place encoder on servo motor, read to see  if motor is stalled</w:t>
-      </w:r>
-    </w:p>
-    <w:p>
-      <w:pPr>
-        <w:pStyle w:val="ListParagraph"/>
-        <w:numPr>
-          <w:ilvl w:val="1"/>
-          <w:numId w:val="6"/>
-        </w:numPr>
-        <w:rPr>
-          <w:b/>
-          <w:sz w:val="24"/>
-          <w:szCs w:val="24"/>
-        </w:rPr>
-      </w:pPr>
-      <w:r>
-        <w:rPr>
-          <w:sz w:val="24"/>
-          <w:szCs w:val="24"/>
-        </w:rPr>
-        <w:t>Pros: Does not require electronic components to be in the hand</w:t>
-      </w:r>
-    </w:p>
-    <w:p>
-      <w:pPr>
-        <w:pStyle w:val="ListParagraph"/>
-        <w:numPr>
-          <w:ilvl w:val="1"/>
-          <w:numId w:val="6"/>
-        </w:numPr>
-        <w:rPr>
-          <w:b/>
-          <w:sz w:val="24"/>
-          <w:szCs w:val="24"/>
-        </w:rPr>
-      </w:pPr>
-      <w:r>
-        <w:rPr>
-          <w:sz w:val="24"/>
-          <w:szCs w:val="24"/>
-        </w:rPr>
         <w:t>Cons: possible wear and tear on the motor</w:t>
       </w:r>
     </w:p>
     <w:p>
       <w:pPr>
-        <w:rPr>
-          <w:b/>
-          <w:sz w:val="24"/>
-          <w:szCs w:val="24"/>
-        </w:rPr>
-      </w:pPr>
-      <w:r>
-        <w:rPr>
-          <w:b/>
-          <w:sz w:val="24"/>
-          <w:szCs w:val="24"/>
-        </w:rPr>
-        <w:br w:type="page"/>
-      </w:r>
+        <w:ind w:left="1080"/>
+        <w:rPr>
+          <w:b/>
+          <w:sz w:val="24"/>
+          <w:szCs w:val="24"/>
+        </w:rPr>
+      </w:pPr>
+    </w:p>
+    <w:p>
+      <w:pPr>
+        <w:pStyle w:val="ListParagraph"/>
+        <w:ind w:left="1440"/>
+        <w:rPr>
+          <w:sz w:val="24"/>
+          <w:szCs w:val="24"/>
+        </w:rPr>
+      </w:pPr>
+    </w:p>
+    <w:p>
+      <w:pPr>
+        <w:pStyle w:val="ListParagraph"/>
+        <w:rPr>
+          <w:sz w:val="24"/>
+          <w:szCs w:val="24"/>
+        </w:rPr>
+      </w:pPr>
     </w:p>
     <w:p>
       <w:pPr>
@@ -1267,13 +621,21 @@
           <w:szCs w:val="28"/>
         </w:rPr>
       </w:pPr>
-      <w:r>
+    </w:p>
+    <w:p>
+      <w:pPr>
         <w:rPr>
           <w:b/>
           <w:sz w:val="28"/>
           <w:szCs w:val="28"/>
         </w:rPr>
-        <w:lastRenderedPageBreak/>
+      </w:pPr>
+      <w:r>
+        <w:rPr>
+          <w:b/>
+          <w:sz w:val="28"/>
+          <w:szCs w:val="28"/>
+        </w:rPr>
         <w:t>Granular Jamming Ideas:</w:t>
       </w:r>
     </w:p>
@@ -1868,46 +1230,6 @@
       <w:pPr>
         <w:pStyle w:val="ListParagraph"/>
         <w:numPr>
-          <w:ilvl w:val="4"/>
-          <w:numId w:val="9"/>
-        </w:numPr>
-        <w:rPr>
-          <w:sz w:val="24"/>
-          <w:szCs w:val="24"/>
-        </w:rPr>
-      </w:pPr>
-      <w:r>
-        <w:rPr>
-          <w:sz w:val="24"/>
-          <w:szCs w:val="24"/>
-        </w:rPr>
-        <w:t>Now if you let the granular jamming material in there it probably won’t collapse, but will that get in the way?</w:t>
-      </w:r>
-    </w:p>
-    <w:p>
-      <w:pPr>
-        <w:pStyle w:val="ListParagraph"/>
-        <w:numPr>
-          <w:ilvl w:val="4"/>
-          <w:numId w:val="9"/>
-        </w:numPr>
-        <w:rPr>
-          <w:sz w:val="24"/>
-          <w:szCs w:val="24"/>
-        </w:rPr>
-      </w:pPr>
-      <w:r>
-        <w:rPr>
-          <w:sz w:val="24"/>
-          <w:szCs w:val="24"/>
-        </w:rPr>
-        <w:t>Use foam to allow air through, but not granules instead of a thin cloth material</w:t>
-      </w:r>
-    </w:p>
-    <w:p>
-      <w:pPr>
-        <w:pStyle w:val="ListParagraph"/>
-        <w:numPr>
           <w:ilvl w:val="2"/>
           <w:numId w:val="9"/>
         </w:numPr>
@@ -1975,36 +1297,6 @@
       <w:pPr>
         <w:pStyle w:val="ListParagraph"/>
         <w:numPr>
-          <w:ilvl w:val="3"/>
-          <w:numId w:val="9"/>
-        </w:numPr>
-        <w:rPr>
-          <w:sz w:val="24"/>
-          <w:szCs w:val="24"/>
-        </w:rPr>
-      </w:pPr>
-      <w:r>
-        <w:rPr>
-          <w:sz w:val="24"/>
-          <w:szCs w:val="24"/>
-        </w:rPr>
-        <w:t>Can use foam to allow air through, but not granules instead of a filter</w:t>
-      </w:r>
-    </w:p>
-    <w:p>
-      <w:pPr>
-        <w:pStyle w:val="ListParagraph"/>
-        <w:ind w:left="2880"/>
-        <w:rPr>
-          <w:sz w:val="24"/>
-          <w:szCs w:val="24"/>
-        </w:rPr>
-      </w:pPr>
-    </w:p>
-    <w:p>
-      <w:pPr>
-        <w:pStyle w:val="ListParagraph"/>
-        <w:numPr>
           <w:ilvl w:val="0"/>
           <w:numId w:val="9"/>
         </w:numPr>
@@ -2020,7 +1312,15 @@
           <w:sz w:val="24"/>
           <w:szCs w:val="24"/>
         </w:rPr>
-        <w:t>1 pad for each fingertip, one for the palm</w:t>
+        <w:t xml:space="preserve">1 pad for each </w:t>
+      </w:r>
+      <w:r>
+        <w:rPr>
+          <w:b/>
+          <w:sz w:val="24"/>
+          <w:szCs w:val="24"/>
+        </w:rPr>
+        <w:t>fingertip, one for the palm</w:t>
       </w:r>
     </w:p>
     <w:p>
@@ -2082,23 +1382,7 @@
           <w:sz w:val="24"/>
           <w:szCs w:val="24"/>
         </w:rPr>
-        <w:t xml:space="preserve">1 pad for each fingertip, </w:t>
-      </w:r>
-      <w:r>
-        <w:rPr>
-          <w:b/>
-          <w:sz w:val="24"/>
-          <w:szCs w:val="24"/>
-        </w:rPr>
-        <w:t xml:space="preserve">1 for finger base, </w:t>
-      </w:r>
-      <w:r>
-        <w:rPr>
-          <w:b/>
-          <w:sz w:val="24"/>
-          <w:szCs w:val="24"/>
-        </w:rPr>
-        <w:t>one for the palm</w:t>
+        <w:t>Connecting vs. not connecting the pads</w:t>
       </w:r>
     </w:p>
     <w:p>
@@ -2118,149 +1402,7 @@
           <w:sz w:val="24"/>
           <w:szCs w:val="24"/>
         </w:rPr>
-        <w:t>Pros: less complex than 3 pads/finger, more grip than 1/1</w:t>
-      </w:r>
-    </w:p>
-    <w:p>
-      <w:pPr>
-        <w:pStyle w:val="ListParagraph"/>
-        <w:numPr>
-          <w:ilvl w:val="1"/>
-          <w:numId w:val="9"/>
-        </w:numPr>
-        <w:rPr>
-          <w:sz w:val="24"/>
-          <w:szCs w:val="24"/>
-        </w:rPr>
-      </w:pPr>
-      <w:r>
-        <w:rPr>
-          <w:sz w:val="24"/>
-          <w:szCs w:val="24"/>
-        </w:rPr>
-        <w:t>Cons: Less grip (but also the fingertip seems to be used the most)</w:t>
-      </w:r>
-    </w:p>
-    <w:p>
-      <w:pPr>
-        <w:pStyle w:val="ListParagraph"/>
-        <w:numPr>
-          <w:ilvl w:val="0"/>
-          <w:numId w:val="9"/>
-        </w:numPr>
-        <w:rPr>
-          <w:b/>
-          <w:sz w:val="24"/>
-          <w:szCs w:val="24"/>
-        </w:rPr>
-      </w:pPr>
-      <w:r>
-        <w:rPr>
-          <w:b/>
-          <w:sz w:val="24"/>
-          <w:szCs w:val="24"/>
-        </w:rPr>
-        <w:t>Connecting vs. not connecting the pads</w:t>
-      </w:r>
-    </w:p>
-    <w:p>
-      <w:pPr>
-        <w:pStyle w:val="ListParagraph"/>
-        <w:numPr>
-          <w:ilvl w:val="1"/>
-          <w:numId w:val="9"/>
-        </w:numPr>
-        <w:rPr>
-          <w:sz w:val="24"/>
-          <w:szCs w:val="24"/>
-        </w:rPr>
-      </w:pPr>
-      <w:r>
-        <w:rPr>
-          <w:sz w:val="24"/>
-          <w:szCs w:val="24"/>
-        </w:rPr>
         <w:t>You can either have each pad for each finger connect to the next one down, to the next one down, into the palm, and have one tube from the palm to the vacuum, or you can have one tube come up from each pad, run through the finger, and have them join at the wrist. If you run them serially you have the problem of the connections getting in the way of the joints, if you run them parallel then you have the problem of the tubes getting in the way of the joints if they are very rigid, so it’s really something that has to be thought about.</w:t>
-      </w:r>
-    </w:p>
-    <w:p>
-      <w:pPr>
-        <w:ind w:left="360"/>
-        <w:rPr>
-          <w:b/>
-          <w:sz w:val="24"/>
-          <w:szCs w:val="24"/>
-        </w:rPr>
-      </w:pPr>
-      <w:r>
-        <w:rPr>
-          <w:b/>
-          <w:sz w:val="24"/>
-          <w:szCs w:val="24"/>
-        </w:rPr>
-        <w:t>Operation</w:t>
-      </w:r>
-    </w:p>
-    <w:p>
-      <w:pPr>
-        <w:pStyle w:val="ListParagraph"/>
-        <w:numPr>
-          <w:ilvl w:val="0"/>
-          <w:numId w:val="11"/>
-        </w:numPr>
-        <w:rPr>
-          <w:sz w:val="24"/>
-          <w:szCs w:val="24"/>
-        </w:rPr>
-      </w:pPr>
-      <w:r>
-        <w:rPr>
-          <w:sz w:val="24"/>
-          <w:szCs w:val="24"/>
-        </w:rPr>
-        <w:t xml:space="preserve">Have one way valves, allow air to be squeezed out via the pressure of picking something up and then have a relief valve </w:t>
-      </w:r>
-      <w:r>
-        <w:rPr>
-          <w:sz w:val="24"/>
-          <w:szCs w:val="24"/>
-        </w:rPr>
-        <w:t>that allows air back in</w:t>
-      </w:r>
-    </w:p>
-    <w:p>
-      <w:pPr>
-        <w:pStyle w:val="ListParagraph"/>
-        <w:numPr>
-          <w:ilvl w:val="0"/>
-          <w:numId w:val="11"/>
-        </w:numPr>
-        <w:rPr>
-          <w:sz w:val="24"/>
-          <w:szCs w:val="24"/>
-        </w:rPr>
-      </w:pPr>
-      <w:r>
-        <w:rPr>
-          <w:sz w:val="24"/>
-          <w:szCs w:val="24"/>
-        </w:rPr>
-        <w:t xml:space="preserve">Have a vacuum that, when powered, removes air from the system, and when not powered (or reversed), allows air back in. </w:t>
-      </w:r>
-    </w:p>
-    <w:p>
-      <w:pPr>
-        <w:rPr>
-          <w:sz w:val="24"/>
-          <w:szCs w:val="24"/>
-        </w:rPr>
-      </w:pPr>
-      <w:r>
-        <w:rPr>
-          <w:sz w:val="24"/>
-          <w:szCs w:val="24"/>
-        </w:rPr>
-        <w:br w:type="page"/>
       </w:r>
     </w:p>
     <w:p>
@@ -2277,7 +1419,6 @@
           <w:sz w:val="28"/>
           <w:szCs w:val="28"/>
         </w:rPr>
-        <w:lastRenderedPageBreak/>
         <w:t>Other Ideas:</w:t>
       </w:r>
     </w:p>
@@ -2290,70 +1431,18 @@
         </w:numPr>
       </w:pPr>
       <w:r>
-        <w:t>Wrist rotation via planetary gearset</w:t>
+        <w:t>Perhaps use polycarbonate plastic for the final hand model, it is much stronger than PLA or ABS plastics</w:t>
+      </w:r>
+      <w:r>
+        <w:t xml:space="preserve"> (you’d have to make sure the Stevens printers can print in polycarbonate first though, it requires higher temperature printing</w:t>
       </w:r>
       <w:bookmarkStart w:id="0" w:name="_GoBack"/>
       <w:bookmarkEnd w:id="0"/>
-    </w:p>
-    <w:p>
-      <w:pPr>
-        <w:pStyle w:val="ListParagraph"/>
-        <w:numPr>
-          <w:ilvl w:val="0"/>
-          <w:numId w:val="1"/>
-        </w:numPr>
-      </w:pPr>
-      <w:r>
-        <w:t>Perhaps use polycarbonate plastic for the final hand model, it is much stronger than PLA or ABS plastics</w:t>
-      </w:r>
-      <w:r>
-        <w:t xml:space="preserve"> (you’d have to make sure the Stevens printers can print in polycarbonate first though, it requires higher temperature printing)</w:t>
-      </w:r>
-    </w:p>
-    <w:p>
-      <w:pPr>
-        <w:pStyle w:val="ListParagraph"/>
-        <w:numPr>
-          <w:ilvl w:val="0"/>
-          <w:numId w:val="1"/>
-        </w:numPr>
-      </w:pPr>
-      <w:r>
-        <w:t>Add a material to the tip of the index finger that allows use with touch screens</w:t>
-      </w:r>
-    </w:p>
-    <w:p>
-      <w:pPr>
-        <w:pStyle w:val="ListParagraph"/>
-        <w:numPr>
-          <w:ilvl w:val="0"/>
-          <w:numId w:val="1"/>
-        </w:numPr>
-      </w:pPr>
-      <w:r>
-        <w:t xml:space="preserve">Wrapping the granular jamming material up over the tip </w:t>
-      </w:r>
-      <w:proofErr w:type="spellStart"/>
-      <w:r>
-        <w:t>vs</w:t>
-      </w:r>
-      <w:proofErr w:type="spellEnd"/>
-      <w:r>
-        <w:t xml:space="preserve"> not</w:t>
-      </w:r>
-    </w:p>
-    <w:p>
-      <w:pPr>
-        <w:pStyle w:val="ListParagraph"/>
-        <w:numPr>
-          <w:ilvl w:val="0"/>
-          <w:numId w:val="1"/>
-        </w:numPr>
-      </w:pPr>
-      <w:r>
-        <w:t>Add nails—nails are actually used for some tasks (such as opening cans)</w:t>
-      </w:r>
-    </w:p>
+      <w:r>
+        <w:t>)</w:t>
+      </w:r>
+    </w:p>
+    <w:p/>
     <w:p/>
     <w:sectPr>
       <w:pgSz w:w="12240" w:h="15840"/>
@@ -2368,9 +1457,9 @@
 <file path=word/numbering.xml><?xml version="1.0" encoding="utf-8"?>
 <w:numbering xmlns:wpc="http://schemas.microsoft.com/office/word/2010/wordprocessingCanvas" xmlns:mc="http://schemas.openxmlformats.org/markup-compatibility/2006" xmlns:o="urn:schemas-microsoft-com:office:office" xmlns:r="http://schemas.openxmlformats.org/officeDocument/2006/relationships" xmlns:m="http://schemas.openxmlformats.org/officeDocument/2006/math" xmlns:v="urn:schemas-microsoft-com:vml" xmlns:wp14="http://schemas.microsoft.com/office/word/2010/wordprocessingDrawing" xmlns:wp="http://schemas.openxmlformats.org/drawingml/2006/wordprocessingDrawing" xmlns:w10="urn:schemas-microsoft-com:office:word" xmlns:w="http://schemas.openxmlformats.org/wordprocessingml/2006/main" xmlns:w14="http://schemas.microsoft.com/office/word/2010/wordml" xmlns:wpg="http://schemas.microsoft.com/office/word/2010/wordprocessingGroup" xmlns:wpi="http://schemas.microsoft.com/office/word/2010/wordprocessingInk" xmlns:wne="http://schemas.microsoft.com/office/word/2006/wordml" xmlns:wps="http://schemas.microsoft.com/office/word/2010/wordprocessingShape" mc:Ignorable="w14 wp14">
   <w:abstractNum w:abstractNumId="0">
-    <w:nsid w:val="06E411AD"/>
+    <w:nsid w:val="086E0E96"/>
     <w:multiLevelType w:val="hybridMultilevel"/>
-    <w:tmpl w:val="792E3FB8"/>
+    <w:tmpl w:val="A1024EF6"/>
     <w:lvl w:ilvl="0" w:tplc="04090001">
       <w:start w:val="1"/>
       <w:numFmt w:val="bullet"/>
@@ -2383,7 +1472,7 @@
         <w:rFonts w:ascii="Symbol" w:hAnsi="Symbol" w:hint="default"/>
       </w:rPr>
     </w:lvl>
-    <w:lvl w:ilvl="1" w:tplc="04090003">
+    <w:lvl w:ilvl="1" w:tplc="04090003" w:tentative="1">
       <w:start w:val="1"/>
       <w:numFmt w:val="bullet"/>
       <w:lvlText w:val="o"/>
@@ -2395,7 +1484,7 @@
         <w:rFonts w:ascii="Courier New" w:hAnsi="Courier New" w:cs="Courier New" w:hint="default"/>
       </w:rPr>
     </w:lvl>
-    <w:lvl w:ilvl="2" w:tplc="04090005">
+    <w:lvl w:ilvl="2" w:tplc="04090005" w:tentative="1">
       <w:start w:val="1"/>
       <w:numFmt w:val="bullet"/>
       <w:lvlText w:val=""/>
@@ -2407,7 +1496,7 @@
         <w:rFonts w:ascii="Wingdings" w:hAnsi="Wingdings" w:hint="default"/>
       </w:rPr>
     </w:lvl>
-    <w:lvl w:ilvl="3" w:tplc="04090001">
+    <w:lvl w:ilvl="3" w:tplc="04090001" w:tentative="1">
       <w:start w:val="1"/>
       <w:numFmt w:val="bullet"/>
       <w:lvlText w:val=""/>
@@ -2481,119 +1570,6 @@
     </w:lvl>
   </w:abstractNum>
   <w:abstractNum w:abstractNumId="1">
-    <w:nsid w:val="086E0E96"/>
-    <w:multiLevelType w:val="hybridMultilevel"/>
-    <w:tmpl w:val="0804060E"/>
-    <w:lvl w:ilvl="0" w:tplc="04090001">
-      <w:start w:val="1"/>
-      <w:numFmt w:val="bullet"/>
-      <w:lvlText w:val=""/>
-      <w:lvlJc w:val="left"/>
-      <w:pPr>
-        <w:ind w:left="720" w:hanging="360"/>
-      </w:pPr>
-      <w:rPr>
-        <w:rFonts w:ascii="Symbol" w:hAnsi="Symbol" w:hint="default"/>
-      </w:rPr>
-    </w:lvl>
-    <w:lvl w:ilvl="1" w:tplc="04090003" w:tentative="1">
-      <w:start w:val="1"/>
-      <w:numFmt w:val="bullet"/>
-      <w:lvlText w:val="o"/>
-      <w:lvlJc w:val="left"/>
-      <w:pPr>
-        <w:ind w:left="1440" w:hanging="360"/>
-      </w:pPr>
-      <w:rPr>
-        <w:rFonts w:ascii="Courier New" w:hAnsi="Courier New" w:cs="Courier New" w:hint="default"/>
-      </w:rPr>
-    </w:lvl>
-    <w:lvl w:ilvl="2" w:tplc="04090005" w:tentative="1">
-      <w:start w:val="1"/>
-      <w:numFmt w:val="bullet"/>
-      <w:lvlText w:val=""/>
-      <w:lvlJc w:val="left"/>
-      <w:pPr>
-        <w:ind w:left="2160" w:hanging="360"/>
-      </w:pPr>
-      <w:rPr>
-        <w:rFonts w:ascii="Wingdings" w:hAnsi="Wingdings" w:hint="default"/>
-      </w:rPr>
-    </w:lvl>
-    <w:lvl w:ilvl="3" w:tplc="04090001" w:tentative="1">
-      <w:start w:val="1"/>
-      <w:numFmt w:val="bullet"/>
-      <w:lvlText w:val=""/>
-      <w:lvlJc w:val="left"/>
-      <w:pPr>
-        <w:ind w:left="2880" w:hanging="360"/>
-      </w:pPr>
-      <w:rPr>
-        <w:rFonts w:ascii="Symbol" w:hAnsi="Symbol" w:hint="default"/>
-      </w:rPr>
-    </w:lvl>
-    <w:lvl w:ilvl="4" w:tplc="04090003" w:tentative="1">
-      <w:start w:val="1"/>
-      <w:numFmt w:val="bullet"/>
-      <w:lvlText w:val="o"/>
-      <w:lvlJc w:val="left"/>
-      <w:pPr>
-        <w:ind w:left="3600" w:hanging="360"/>
-      </w:pPr>
-      <w:rPr>
-        <w:rFonts w:ascii="Courier New" w:hAnsi="Courier New" w:cs="Courier New" w:hint="default"/>
-      </w:rPr>
-    </w:lvl>
-    <w:lvl w:ilvl="5" w:tplc="04090005" w:tentative="1">
-      <w:start w:val="1"/>
-      <w:numFmt w:val="bullet"/>
-      <w:lvlText w:val=""/>
-      <w:lvlJc w:val="left"/>
-      <w:pPr>
-        <w:ind w:left="4320" w:hanging="360"/>
-      </w:pPr>
-      <w:rPr>
-        <w:rFonts w:ascii="Wingdings" w:hAnsi="Wingdings" w:hint="default"/>
-      </w:rPr>
-    </w:lvl>
-    <w:lvl w:ilvl="6" w:tplc="04090001" w:tentative="1">
-      <w:start w:val="1"/>
-      <w:numFmt w:val="bullet"/>
-      <w:lvlText w:val=""/>
-      <w:lvlJc w:val="left"/>
-      <w:pPr>
-        <w:ind w:left="5040" w:hanging="360"/>
-      </w:pPr>
-      <w:rPr>
-        <w:rFonts w:ascii="Symbol" w:hAnsi="Symbol" w:hint="default"/>
-      </w:rPr>
-    </w:lvl>
-    <w:lvl w:ilvl="7" w:tplc="04090003" w:tentative="1">
-      <w:start w:val="1"/>
-      <w:numFmt w:val="bullet"/>
-      <w:lvlText w:val="o"/>
-      <w:lvlJc w:val="left"/>
-      <w:pPr>
-        <w:ind w:left="5760" w:hanging="360"/>
-      </w:pPr>
-      <w:rPr>
-        <w:rFonts w:ascii="Courier New" w:hAnsi="Courier New" w:cs="Courier New" w:hint="default"/>
-      </w:rPr>
-    </w:lvl>
-    <w:lvl w:ilvl="8" w:tplc="04090005" w:tentative="1">
-      <w:start w:val="1"/>
-      <w:numFmt w:val="bullet"/>
-      <w:lvlText w:val=""/>
-      <w:lvlJc w:val="left"/>
-      <w:pPr>
-        <w:ind w:left="6480" w:hanging="360"/>
-      </w:pPr>
-      <w:rPr>
-        <w:rFonts w:ascii="Wingdings" w:hAnsi="Wingdings" w:hint="default"/>
-      </w:rPr>
-    </w:lvl>
-  </w:abstractNum>
-  <w:abstractNum w:abstractNumId="2">
     <w:nsid w:val="09E25E0E"/>
     <w:multiLevelType w:val="hybridMultilevel"/>
     <w:tmpl w:val="F5B81B68"/>
@@ -2706,7 +1682,7 @@
       </w:rPr>
     </w:lvl>
   </w:abstractNum>
-  <w:abstractNum w:abstractNumId="3">
+  <w:abstractNum w:abstractNumId="2">
     <w:nsid w:val="107C15CB"/>
     <w:multiLevelType w:val="hybridMultilevel"/>
     <w:tmpl w:val="9FFE396A"/>
@@ -2758,7 +1734,7 @@
         <w:rFonts w:ascii="Symbol" w:hAnsi="Symbol" w:hint="default"/>
       </w:rPr>
     </w:lvl>
-    <w:lvl w:ilvl="4" w:tplc="04090003">
+    <w:lvl w:ilvl="4" w:tplc="04090003" w:tentative="1">
       <w:start w:val="1"/>
       <w:numFmt w:val="bullet"/>
       <w:lvlText w:val="o"/>
@@ -2819,7 +1795,7 @@
       </w:rPr>
     </w:lvl>
   </w:abstractNum>
-  <w:abstractNum w:abstractNumId="4">
+  <w:abstractNum w:abstractNumId="3">
     <w:nsid w:val="16D63962"/>
     <w:multiLevelType w:val="hybridMultilevel"/>
     <w:tmpl w:val="3266CF32"/>
@@ -2932,7 +1908,7 @@
       </w:rPr>
     </w:lvl>
   </w:abstractNum>
-  <w:abstractNum w:abstractNumId="5">
+  <w:abstractNum w:abstractNumId="4">
     <w:nsid w:val="1A2F2964"/>
     <w:multiLevelType w:val="hybridMultilevel"/>
     <w:tmpl w:val="9E8CCAFA"/>
@@ -3045,7 +2021,7 @@
       </w:rPr>
     </w:lvl>
   </w:abstractNum>
-  <w:abstractNum w:abstractNumId="6">
+  <w:abstractNum w:abstractNumId="5">
     <w:nsid w:val="1A3C2290"/>
     <w:multiLevelType w:val="hybridMultilevel"/>
     <w:tmpl w:val="50E2467E"/>
@@ -3158,7 +2134,7 @@
       </w:rPr>
     </w:lvl>
   </w:abstractNum>
-  <w:abstractNum w:abstractNumId="7">
+  <w:abstractNum w:abstractNumId="6">
     <w:nsid w:val="242C53B4"/>
     <w:multiLevelType w:val="hybridMultilevel"/>
     <w:tmpl w:val="C12E7DE6"/>
@@ -3271,7 +2247,7 @@
       </w:rPr>
     </w:lvl>
   </w:abstractNum>
-  <w:abstractNum w:abstractNumId="8">
+  <w:abstractNum w:abstractNumId="7">
     <w:nsid w:val="2EDC7977"/>
     <w:multiLevelType w:val="hybridMultilevel"/>
     <w:tmpl w:val="39C46592"/>
@@ -3384,7 +2360,7 @@
       </w:rPr>
     </w:lvl>
   </w:abstractNum>
-  <w:abstractNum w:abstractNumId="9">
+  <w:abstractNum w:abstractNumId="8">
     <w:nsid w:val="48C91C37"/>
     <w:multiLevelType w:val="hybridMultilevel"/>
     <w:tmpl w:val="1F0C54D8"/>
@@ -3497,151 +2473,32 @@
       </w:rPr>
     </w:lvl>
   </w:abstractNum>
-  <w:abstractNum w:abstractNumId="10">
-    <w:nsid w:val="7D6850E0"/>
-    <w:multiLevelType w:val="hybridMultilevel"/>
-    <w:tmpl w:val="BDF28AD4"/>
-    <w:lvl w:ilvl="0" w:tplc="04090001">
-      <w:start w:val="1"/>
-      <w:numFmt w:val="bullet"/>
-      <w:lvlText w:val=""/>
-      <w:lvlJc w:val="left"/>
-      <w:pPr>
-        <w:ind w:left="1080" w:hanging="360"/>
-      </w:pPr>
-      <w:rPr>
-        <w:rFonts w:ascii="Symbol" w:hAnsi="Symbol" w:hint="default"/>
-      </w:rPr>
-    </w:lvl>
-    <w:lvl w:ilvl="1" w:tplc="04090003" w:tentative="1">
-      <w:start w:val="1"/>
-      <w:numFmt w:val="bullet"/>
-      <w:lvlText w:val="o"/>
-      <w:lvlJc w:val="left"/>
-      <w:pPr>
-        <w:ind w:left="1800" w:hanging="360"/>
-      </w:pPr>
-      <w:rPr>
-        <w:rFonts w:ascii="Courier New" w:hAnsi="Courier New" w:cs="Courier New" w:hint="default"/>
-      </w:rPr>
-    </w:lvl>
-    <w:lvl w:ilvl="2" w:tplc="04090005" w:tentative="1">
-      <w:start w:val="1"/>
-      <w:numFmt w:val="bullet"/>
-      <w:lvlText w:val=""/>
-      <w:lvlJc w:val="left"/>
-      <w:pPr>
-        <w:ind w:left="2520" w:hanging="360"/>
-      </w:pPr>
-      <w:rPr>
-        <w:rFonts w:ascii="Wingdings" w:hAnsi="Wingdings" w:hint="default"/>
-      </w:rPr>
-    </w:lvl>
-    <w:lvl w:ilvl="3" w:tplc="04090001" w:tentative="1">
-      <w:start w:val="1"/>
-      <w:numFmt w:val="bullet"/>
-      <w:lvlText w:val=""/>
-      <w:lvlJc w:val="left"/>
-      <w:pPr>
-        <w:ind w:left="3240" w:hanging="360"/>
-      </w:pPr>
-      <w:rPr>
-        <w:rFonts w:ascii="Symbol" w:hAnsi="Symbol" w:hint="default"/>
-      </w:rPr>
-    </w:lvl>
-    <w:lvl w:ilvl="4" w:tplc="04090003" w:tentative="1">
-      <w:start w:val="1"/>
-      <w:numFmt w:val="bullet"/>
-      <w:lvlText w:val="o"/>
-      <w:lvlJc w:val="left"/>
-      <w:pPr>
-        <w:ind w:left="3960" w:hanging="360"/>
-      </w:pPr>
-      <w:rPr>
-        <w:rFonts w:ascii="Courier New" w:hAnsi="Courier New" w:cs="Courier New" w:hint="default"/>
-      </w:rPr>
-    </w:lvl>
-    <w:lvl w:ilvl="5" w:tplc="04090005" w:tentative="1">
-      <w:start w:val="1"/>
-      <w:numFmt w:val="bullet"/>
-      <w:lvlText w:val=""/>
-      <w:lvlJc w:val="left"/>
-      <w:pPr>
-        <w:ind w:left="4680" w:hanging="360"/>
-      </w:pPr>
-      <w:rPr>
-        <w:rFonts w:ascii="Wingdings" w:hAnsi="Wingdings" w:hint="default"/>
-      </w:rPr>
-    </w:lvl>
-    <w:lvl w:ilvl="6" w:tplc="04090001" w:tentative="1">
-      <w:start w:val="1"/>
-      <w:numFmt w:val="bullet"/>
-      <w:lvlText w:val=""/>
-      <w:lvlJc w:val="left"/>
-      <w:pPr>
-        <w:ind w:left="5400" w:hanging="360"/>
-      </w:pPr>
-      <w:rPr>
-        <w:rFonts w:ascii="Symbol" w:hAnsi="Symbol" w:hint="default"/>
-      </w:rPr>
-    </w:lvl>
-    <w:lvl w:ilvl="7" w:tplc="04090003" w:tentative="1">
-      <w:start w:val="1"/>
-      <w:numFmt w:val="bullet"/>
-      <w:lvlText w:val="o"/>
-      <w:lvlJc w:val="left"/>
-      <w:pPr>
-        <w:ind w:left="6120" w:hanging="360"/>
-      </w:pPr>
-      <w:rPr>
-        <w:rFonts w:ascii="Courier New" w:hAnsi="Courier New" w:cs="Courier New" w:hint="default"/>
-      </w:rPr>
-    </w:lvl>
-    <w:lvl w:ilvl="8" w:tplc="04090005" w:tentative="1">
-      <w:start w:val="1"/>
-      <w:numFmt w:val="bullet"/>
-      <w:lvlText w:val=""/>
-      <w:lvlJc w:val="left"/>
-      <w:pPr>
-        <w:ind w:left="6840" w:hanging="360"/>
-      </w:pPr>
-      <w:rPr>
-        <w:rFonts w:ascii="Wingdings" w:hAnsi="Wingdings" w:hint="default"/>
-      </w:rPr>
-    </w:lvl>
-  </w:abstractNum>
   <w:num w:numId="1">
+    <w:abstractNumId w:val="0"/>
+  </w:num>
+  <w:num w:numId="2">
     <w:abstractNumId w:val="1"/>
   </w:num>
-  <w:num w:numId="2">
-    <w:abstractNumId w:val="2"/>
+  <w:num w:numId="3">
+    <w:abstractNumId w:val="5"/>
   </w:num>
-  <w:num w:numId="3">
+  <w:num w:numId="4">
+    <w:abstractNumId w:val="3"/>
+  </w:num>
+  <w:num w:numId="5">
+    <w:abstractNumId w:val="8"/>
+  </w:num>
+  <w:num w:numId="6">
     <w:abstractNumId w:val="6"/>
   </w:num>
-  <w:num w:numId="4">
+  <w:num w:numId="7">
+    <w:abstractNumId w:val="7"/>
+  </w:num>
+  <w:num w:numId="8">
     <w:abstractNumId w:val="4"/>
   </w:num>
-  <w:num w:numId="5">
-    <w:abstractNumId w:val="9"/>
-  </w:num>
-  <w:num w:numId="6">
-    <w:abstractNumId w:val="7"/>
-  </w:num>
-  <w:num w:numId="7">
-    <w:abstractNumId w:val="8"/>
-  </w:num>
-  <w:num w:numId="8">
-    <w:abstractNumId w:val="5"/>
-  </w:num>
   <w:num w:numId="9">
-    <w:abstractNumId w:val="3"/>
-  </w:num>
-  <w:num w:numId="10">
-    <w:abstractNumId w:val="0"/>
-  </w:num>
-  <w:num w:numId="11">
-    <w:abstractNumId w:val="10"/>
+    <w:abstractNumId w:val="2"/>
   </w:num>
 </w:numbering>
 </file>
@@ -3651,7 +2508,7 @@
   <w:docDefaults>
     <w:rPrDefault>
       <w:rPr>
-        <w:rFonts w:asciiTheme="minorHAnsi" w:eastAsiaTheme="minorEastAsia" w:hAnsiTheme="minorHAnsi" w:cstheme="minorBidi"/>
+        <w:rFonts w:asciiTheme="minorHAnsi" w:eastAsiaTheme="minorHAnsi" w:hAnsiTheme="minorHAnsi" w:cstheme="minorBidi"/>
         <w:sz w:val="22"/>
         <w:szCs w:val="22"/>
         <w:lang w:val="en-US" w:eastAsia="en-US" w:bidi="ar-SA"/>
@@ -3805,7 +2662,6 @@
   <w:style w:type="paragraph" w:default="1" w:styleId="Normal">
     <w:name w:val="Normal"/>
     <w:qFormat/>
-    <w:rsid w:val="009522C9"/>
   </w:style>
   <w:style w:type="character" w:default="1" w:styleId="DefaultParagraphFont">
     <w:name w:val="Default Paragraph Font"/>

</xml_diff>